<commit_message>
Small updates to project. Big report update.
</commit_message>
<xml_diff>
--- a/RelatorioTFC-CayanProla.docx
+++ b/RelatorioTFC-CayanProla.docx
@@ -3497,7 +3497,8 @@
           <w:sz w:val="34"/>
         </w:rPr>
         <w:sectPr>
-          <w:footerReference w:type="default" r:id="rId9"/>
+          <w:headerReference w:type="default" r:id="rId9"/>
+          <w:footerReference w:type="default" r:id="rId10"/>
           <w:pgSz w:w="11910" w:h="16840"/>
           <w:pgMar w:top="1440" w:right="1440" w:bottom="1440" w:left="1440" w:header="720" w:footer="720" w:gutter="0"/>
           <w:cols w:space="720"/>
@@ -7636,7 +7637,7 @@
                     <pic:cNvPicPr/>
                   </pic:nvPicPr>
                   <pic:blipFill>
-                    <a:blip r:embed="rId10">
+                    <a:blip r:embed="rId11">
                       <a:extLst>
                         <a:ext uri="{28A0092B-C50C-407E-A947-70E740481C1C}">
                           <a14:useLocalDpi xmlns:a14="http://schemas.microsoft.com/office/drawing/2010/main" val="0"/>
@@ -7968,7 +7969,7 @@
                     <pic:cNvPicPr/>
                   </pic:nvPicPr>
                   <pic:blipFill>
-                    <a:blip r:embed="rId11">
+                    <a:blip r:embed="rId12">
                       <a:extLst>
                         <a:ext uri="{28A0092B-C50C-407E-A947-70E740481C1C}">
                           <a14:useLocalDpi xmlns:a14="http://schemas.microsoft.com/office/drawing/2010/main" val="0"/>
@@ -8961,7 +8962,7 @@
                     <pic:cNvPicPr/>
                   </pic:nvPicPr>
                   <pic:blipFill>
-                    <a:blip r:embed="rId12">
+                    <a:blip r:embed="rId13">
                       <a:extLst>
                         <a:ext uri="{28A0092B-C50C-407E-A947-70E740481C1C}">
                           <a14:useLocalDpi xmlns:a14="http://schemas.microsoft.com/office/drawing/2010/main" val="0"/>
@@ -9418,7 +9419,7 @@
                     <pic:cNvPicPr/>
                   </pic:nvPicPr>
                   <pic:blipFill>
-                    <a:blip r:embed="rId13" cstate="print">
+                    <a:blip r:embed="rId14" cstate="print">
                       <a:extLst>
                         <a:ext uri="{28A0092B-C50C-407E-A947-70E740481C1C}">
                           <a14:useLocalDpi xmlns:a14="http://schemas.microsoft.com/office/drawing/2010/main" val="0"/>
@@ -9691,170 +9692,8 @@
           <w:sz w:val="28"/>
           <w:szCs w:val="28"/>
         </w:rPr>
-        <w:t>O desenvolvimento do projeto foi feito utilizando a engine open-</w:t>
-      </w:r>
-      <w:proofErr w:type="spellStart"/>
-      <w:r>
-        <w:rPr>
-          <w:sz w:val="28"/>
-          <w:szCs w:val="28"/>
-        </w:rPr>
-        <w:t>source</w:t>
-      </w:r>
-      <w:proofErr w:type="spellEnd"/>
-      <w:r>
-        <w:rPr>
-          <w:sz w:val="28"/>
-          <w:szCs w:val="28"/>
-        </w:rPr>
-        <w:t xml:space="preserve"> Godot na sua versão 4.2.2</w:t>
-      </w:r>
-      <w:r>
-        <w:rPr>
-          <w:sz w:val="28"/>
-          <w:szCs w:val="28"/>
-        </w:rPr>
-        <w:t>, escolhida pela sua flexibilidade e confiabilidade. Foi utilizado</w:t>
-      </w:r>
-      <w:r>
-        <w:rPr>
-          <w:sz w:val="28"/>
-          <w:szCs w:val="28"/>
-        </w:rPr>
-        <w:t xml:space="preserve"> a linguagem </w:t>
-      </w:r>
-      <w:proofErr w:type="spellStart"/>
-      <w:r>
-        <w:rPr>
-          <w:sz w:val="28"/>
-          <w:szCs w:val="28"/>
-        </w:rPr>
-        <w:t>GDScript</w:t>
-      </w:r>
-      <w:proofErr w:type="spellEnd"/>
-      <w:r>
-        <w:rPr>
-          <w:sz w:val="28"/>
-          <w:szCs w:val="28"/>
-        </w:rPr>
-        <w:t xml:space="preserve">, que está integrada diretamente na engine. Além disso, foi utilizado </w:t>
-      </w:r>
-      <w:proofErr w:type="spellStart"/>
-      <w:r>
-        <w:rPr>
-          <w:sz w:val="28"/>
-          <w:szCs w:val="28"/>
-        </w:rPr>
-        <w:t>Git</w:t>
-      </w:r>
-      <w:proofErr w:type="spellEnd"/>
-      <w:r>
-        <w:rPr>
-          <w:sz w:val="28"/>
-          <w:szCs w:val="28"/>
-        </w:rPr>
-        <w:t xml:space="preserve"> para controle de versão</w:t>
-      </w:r>
-      <w:r>
-        <w:rPr>
-          <w:sz w:val="28"/>
-          <w:szCs w:val="28"/>
-        </w:rPr>
-        <w:t>, Itch.io</w:t>
-      </w:r>
-      <w:r>
-        <w:rPr>
-          <w:sz w:val="28"/>
-          <w:szCs w:val="28"/>
-        </w:rPr>
-        <w:t>,</w:t>
-      </w:r>
-      <w:r>
-        <w:rPr>
-          <w:sz w:val="28"/>
-          <w:szCs w:val="28"/>
-        </w:rPr>
-        <w:t xml:space="preserve"> </w:t>
-      </w:r>
-      <w:proofErr w:type="spellStart"/>
-      <w:r>
-        <w:rPr>
-          <w:sz w:val="28"/>
-          <w:szCs w:val="28"/>
-        </w:rPr>
-        <w:t>Kenney</w:t>
-      </w:r>
-      <w:proofErr w:type="spellEnd"/>
-      <w:r>
-        <w:rPr>
-          <w:sz w:val="28"/>
-          <w:szCs w:val="28"/>
-        </w:rPr>
-        <w:t xml:space="preserve"> </w:t>
-      </w:r>
-      <w:r>
-        <w:rPr>
-          <w:sz w:val="28"/>
-          <w:szCs w:val="28"/>
-        </w:rPr>
-        <w:t xml:space="preserve">e </w:t>
-      </w:r>
-      <w:proofErr w:type="spellStart"/>
-      <w:r>
-        <w:rPr>
-          <w:sz w:val="28"/>
-          <w:szCs w:val="28"/>
-        </w:rPr>
-        <w:lastRenderedPageBreak/>
-        <w:t>OpenGameArt</w:t>
-      </w:r>
-      <w:proofErr w:type="spellEnd"/>
-      <w:r>
-        <w:rPr>
-          <w:sz w:val="28"/>
-          <w:szCs w:val="28"/>
-        </w:rPr>
-        <w:t xml:space="preserve"> </w:t>
-      </w:r>
-      <w:r>
-        <w:rPr>
-          <w:sz w:val="28"/>
-          <w:szCs w:val="28"/>
-        </w:rPr>
-        <w:t>para assets.</w:t>
-      </w:r>
-      <w:r>
-        <w:rPr>
-          <w:sz w:val="28"/>
-          <w:szCs w:val="28"/>
-        </w:rPr>
-        <w:t xml:space="preserve"> </w:t>
-      </w:r>
-      <w:r>
-        <w:rPr>
-          <w:sz w:val="28"/>
-          <w:szCs w:val="28"/>
-        </w:rPr>
-        <w:t>Todos os assets utilizados são gratuitos e livres para uso.</w:t>
-      </w:r>
-    </w:p>
-    <w:p>
-      <w:pPr>
-        <w:pStyle w:val="Heading2"/>
-        <w:rPr>
-          <w:rFonts w:ascii="Cambria" w:hAnsi="Cambria"/>
-        </w:rPr>
-      </w:pPr>
-      <w:bookmarkStart w:id="9" w:name="_Toc176292282"/>
-      <w:r>
-        <w:rPr>
-          <w:rFonts w:ascii="Cambria" w:hAnsi="Cambria"/>
-          <w:sz w:val="36"/>
-          <w:szCs w:val="36"/>
-        </w:rPr>
-        <w:t>Escolha de assets</w:t>
-      </w:r>
-      <w:bookmarkEnd w:id="9"/>
+        <w:t>A fase de desenvolvimento inicial foi utilizada para adquirir conhecimento das funcionalidades da engine e entender a complexidade do projeto e sua viabilidade. Todas as funcionalidades implementadas funcionam como base para o projeto, porém foram implementados inicialmente como teste.</w:t>
+      </w:r>
     </w:p>
     <w:p>
       <w:pPr>
@@ -9872,35 +9711,84 @@
           <w:sz w:val="28"/>
           <w:szCs w:val="28"/>
         </w:rPr>
-        <w:t xml:space="preserve">Após o processo de planejamento e a definição de objetos, comecei a </w:t>
-      </w:r>
-      <w:r>
-        <w:rPr>
-          <w:sz w:val="28"/>
-          <w:szCs w:val="28"/>
-        </w:rPr>
-        <w:t xml:space="preserve">escolha </w:t>
-      </w:r>
-      <w:r>
-        <w:rPr>
-          <w:sz w:val="28"/>
-          <w:szCs w:val="28"/>
-        </w:rPr>
-        <w:t xml:space="preserve">de assets, para visualizar como </w:t>
-      </w:r>
-      <w:r>
-        <w:rPr>
-          <w:sz w:val="28"/>
-          <w:szCs w:val="28"/>
-        </w:rPr>
-        <w:t>poderia fazer a arte do jogo</w:t>
-      </w:r>
-      <w:r>
-        <w:rPr>
-          <w:sz w:val="28"/>
-          <w:szCs w:val="28"/>
-        </w:rPr>
-        <w:t>, se as artes se comunicariam bem entre elas</w:t>
+        <w:lastRenderedPageBreak/>
+        <w:t>O desenvolvimento do projeto foi feito utilizando a engine open-</w:t>
+      </w:r>
+      <w:proofErr w:type="spellStart"/>
+      <w:r>
+        <w:rPr>
+          <w:sz w:val="28"/>
+          <w:szCs w:val="28"/>
+        </w:rPr>
+        <w:t>source</w:t>
+      </w:r>
+      <w:proofErr w:type="spellEnd"/>
+      <w:r>
+        <w:rPr>
+          <w:sz w:val="28"/>
+          <w:szCs w:val="28"/>
+        </w:rPr>
+        <w:t xml:space="preserve"> Godot na sua versão 4.2.2</w:t>
+      </w:r>
+      <w:r>
+        <w:rPr>
+          <w:sz w:val="28"/>
+          <w:szCs w:val="28"/>
+        </w:rPr>
+        <w:t>, escolhida pela sua flexibilidade e confiabilidade. Foi utilizado</w:t>
+      </w:r>
+      <w:r>
+        <w:rPr>
+          <w:sz w:val="28"/>
+          <w:szCs w:val="28"/>
+        </w:rPr>
+        <w:t xml:space="preserve"> a linguagem </w:t>
+      </w:r>
+      <w:proofErr w:type="spellStart"/>
+      <w:r>
+        <w:rPr>
+          <w:sz w:val="28"/>
+          <w:szCs w:val="28"/>
+        </w:rPr>
+        <w:t>GDScript</w:t>
+      </w:r>
+      <w:proofErr w:type="spellEnd"/>
+      <w:r>
+        <w:rPr>
+          <w:sz w:val="28"/>
+          <w:szCs w:val="28"/>
+        </w:rPr>
+        <w:t xml:space="preserve">, que está integrada diretamente na engine. Além disso, foi utilizado </w:t>
+      </w:r>
+      <w:proofErr w:type="spellStart"/>
+      <w:r>
+        <w:rPr>
+          <w:sz w:val="28"/>
+          <w:szCs w:val="28"/>
+        </w:rPr>
+        <w:t>Git</w:t>
+      </w:r>
+      <w:proofErr w:type="spellEnd"/>
+      <w:r>
+        <w:rPr>
+          <w:sz w:val="28"/>
+          <w:szCs w:val="28"/>
+        </w:rPr>
+        <w:t xml:space="preserve"> para controle de versão</w:t>
+      </w:r>
+      <w:r>
+        <w:rPr>
+          <w:sz w:val="28"/>
+          <w:szCs w:val="28"/>
+        </w:rPr>
+        <w:t>, Itch.io</w:t>
+      </w:r>
+      <w:r>
+        <w:rPr>
+          <w:sz w:val="28"/>
+          <w:szCs w:val="28"/>
+        </w:rPr>
+        <w:t>,</w:t>
       </w:r>
       <w:r>
         <w:rPr>
@@ -9909,13 +9797,15 @@
         </w:rPr>
         <w:t xml:space="preserve"> </w:t>
       </w:r>
-      <w:r>
-        <w:rPr>
-          <w:sz w:val="28"/>
-          <w:szCs w:val="28"/>
-        </w:rPr>
-        <w:t>e se seria possível atingir a qualidade que gostaria.</w:t>
-      </w:r>
+      <w:proofErr w:type="spellStart"/>
+      <w:r>
+        <w:rPr>
+          <w:sz w:val="28"/>
+          <w:szCs w:val="28"/>
+        </w:rPr>
+        <w:t>Kenney</w:t>
+      </w:r>
+      <w:proofErr w:type="spellEnd"/>
       <w:r>
         <w:rPr>
           <w:sz w:val="28"/>
@@ -9928,42 +9818,81 @@
           <w:sz w:val="28"/>
           <w:szCs w:val="28"/>
         </w:rPr>
-        <w:t xml:space="preserve">Todos os assets escolhidos e utilizados possuem estilos parecidos e são feitos em formato de pixel art. Após a escolha e coleta de todos os possíveis assets, </w:t>
-      </w:r>
-      <w:r>
-        <w:rPr>
-          <w:sz w:val="28"/>
-          <w:szCs w:val="28"/>
-        </w:rPr>
-        <w:t>comecei com</w:t>
-      </w:r>
-      <w:r>
-        <w:rPr>
-          <w:sz w:val="28"/>
-          <w:szCs w:val="28"/>
-        </w:rPr>
-        <w:t xml:space="preserve"> o desenvolvimento do projeto.</w:t>
+        <w:t xml:space="preserve">e </w:t>
+      </w:r>
+      <w:proofErr w:type="spellStart"/>
+      <w:r>
+        <w:rPr>
+          <w:sz w:val="28"/>
+          <w:szCs w:val="28"/>
+        </w:rPr>
+        <w:t>OpenGameArt</w:t>
+      </w:r>
+      <w:proofErr w:type="spellEnd"/>
+      <w:r>
+        <w:rPr>
+          <w:sz w:val="28"/>
+          <w:szCs w:val="28"/>
+        </w:rPr>
+        <w:t xml:space="preserve"> </w:t>
+      </w:r>
+      <w:r>
+        <w:rPr>
+          <w:sz w:val="28"/>
+          <w:szCs w:val="28"/>
+        </w:rPr>
+        <w:t>para assets.</w:t>
+      </w:r>
+      <w:r>
+        <w:rPr>
+          <w:sz w:val="28"/>
+          <w:szCs w:val="28"/>
+        </w:rPr>
+        <w:t xml:space="preserve"> </w:t>
+      </w:r>
+      <w:r>
+        <w:rPr>
+          <w:sz w:val="28"/>
+          <w:szCs w:val="28"/>
+        </w:rPr>
+        <w:t>Todos os assets utilizados são gratuitos e livres para uso.</w:t>
       </w:r>
     </w:p>
     <w:p>
       <w:pPr>
         <w:pStyle w:val="Heading2"/>
+        <w:rPr>
+          <w:rFonts w:ascii="Cambria" w:hAnsi="Cambria"/>
+          <w:sz w:val="40"/>
+          <w:szCs w:val="40"/>
+        </w:rPr>
+      </w:pPr>
+      <w:r>
+        <w:rPr>
+          <w:rFonts w:ascii="Cambria" w:hAnsi="Cambria"/>
+          <w:sz w:val="40"/>
+          <w:szCs w:val="40"/>
+        </w:rPr>
+        <w:t>Desenvolvimento inicial</w:t>
+      </w:r>
+    </w:p>
+    <w:p>
+      <w:pPr>
+        <w:pStyle w:val="Heading3"/>
+        <w:rPr>
+          <w:rFonts w:ascii="Cambria" w:hAnsi="Cambria"/>
+        </w:rPr>
+      </w:pPr>
+      <w:bookmarkStart w:id="9" w:name="_Toc176292282"/>
+      <w:r>
         <w:rPr>
           <w:rFonts w:ascii="Cambria" w:hAnsi="Cambria"/>
           <w:sz w:val="36"/>
           <w:szCs w:val="36"/>
         </w:rPr>
-      </w:pPr>
-      <w:bookmarkStart w:id="10" w:name="_Toc176292283"/>
-      <w:r>
-        <w:rPr>
-          <w:rFonts w:ascii="Cambria" w:hAnsi="Cambria"/>
-          <w:sz w:val="36"/>
-          <w:szCs w:val="36"/>
-        </w:rPr>
-        <w:t>Criação do personagem e sua movimentação</w:t>
-      </w:r>
-      <w:bookmarkEnd w:id="10"/>
+        <w:t>Escolha de assets</w:t>
+      </w:r>
+      <w:bookmarkEnd w:id="9"/>
     </w:p>
     <w:p>
       <w:pPr>
@@ -9981,263 +9910,215 @@
           <w:sz w:val="28"/>
           <w:szCs w:val="28"/>
         </w:rPr>
-        <w:t>A primeira implementação foi</w:t>
-      </w:r>
-      <w:r>
-        <w:rPr>
-          <w:sz w:val="28"/>
-          <w:szCs w:val="28"/>
-        </w:rPr>
-        <w:t xml:space="preserve"> a criação do personagem principal e todos seus nodes e funcionalidades básicas. </w:t>
-      </w:r>
-      <w:r>
-        <w:rPr>
-          <w:sz w:val="28"/>
-          <w:szCs w:val="28"/>
-        </w:rPr>
-        <w:t xml:space="preserve">Os nodes utilizados para o personagem foram </w:t>
-      </w:r>
-      <w:r>
-        <w:rPr>
-          <w:sz w:val="28"/>
-          <w:szCs w:val="28"/>
-        </w:rPr>
-        <w:t xml:space="preserve">um </w:t>
-      </w:r>
-      <w:r>
-        <w:rPr>
-          <w:b/>
-          <w:bCs/>
-          <w:sz w:val="28"/>
-          <w:szCs w:val="28"/>
-        </w:rPr>
-        <w:t>CharacterBody2D</w:t>
-      </w:r>
-      <w:r>
-        <w:rPr>
-          <w:sz w:val="28"/>
-          <w:szCs w:val="28"/>
-        </w:rPr>
-        <w:t xml:space="preserve"> como root node, e </w:t>
-      </w:r>
-      <w:r>
-        <w:rPr>
-          <w:b/>
-          <w:bCs/>
-          <w:sz w:val="28"/>
-          <w:szCs w:val="28"/>
-        </w:rPr>
-        <w:t>AnimatedSprite2D</w:t>
-      </w:r>
-      <w:r>
-        <w:rPr>
-          <w:sz w:val="28"/>
-          <w:szCs w:val="28"/>
-        </w:rPr>
-        <w:t xml:space="preserve"> e </w:t>
-      </w:r>
-      <w:r>
-        <w:rPr>
-          <w:b/>
-          <w:bCs/>
-          <w:sz w:val="28"/>
-          <w:szCs w:val="28"/>
-        </w:rPr>
-        <w:t>CollisionShape2D</w:t>
-      </w:r>
-      <w:r>
-        <w:rPr>
-          <w:sz w:val="28"/>
-          <w:szCs w:val="28"/>
-        </w:rPr>
-        <w:t xml:space="preserve"> como seus filhos.</w:t>
-      </w:r>
-      <w:r>
-        <w:rPr>
-          <w:sz w:val="28"/>
-          <w:szCs w:val="28"/>
-        </w:rPr>
-        <w:t xml:space="preserve"> O node </w:t>
-      </w:r>
-      <w:r>
-        <w:rPr>
-          <w:b/>
-          <w:bCs/>
-          <w:sz w:val="28"/>
-          <w:szCs w:val="28"/>
-        </w:rPr>
-        <w:t>CharacterBody2D</w:t>
-      </w:r>
-      <w:r>
-        <w:rPr>
-          <w:sz w:val="28"/>
-          <w:szCs w:val="28"/>
-        </w:rPr>
-        <w:t xml:space="preserve"> serve para </w:t>
-      </w:r>
-      <w:r>
-        <w:rPr>
-          <w:sz w:val="28"/>
-          <w:szCs w:val="28"/>
-        </w:rPr>
-        <w:t xml:space="preserve">a criação de </w:t>
-      </w:r>
-      <w:r>
-        <w:rPr>
-          <w:sz w:val="28"/>
-          <w:szCs w:val="28"/>
-        </w:rPr>
-        <w:t xml:space="preserve">personagens 2D com física e colisões que se movem através da funcionalidade implementada em scripts. O personagem é puramente controlado pelo utilizador, possui uma velocidade padrão e se move em qualquer eixo. O node </w:t>
-      </w:r>
-      <w:r>
-        <w:rPr>
-          <w:b/>
-          <w:bCs/>
-          <w:sz w:val="28"/>
-          <w:szCs w:val="28"/>
-        </w:rPr>
-        <w:t>AnimatedSprite2D</w:t>
-      </w:r>
-      <w:r>
-        <w:rPr>
-          <w:sz w:val="28"/>
-          <w:szCs w:val="28"/>
-        </w:rPr>
-        <w:t xml:space="preserve"> é utilizado para </w:t>
-      </w:r>
-      <w:r>
-        <w:rPr>
-          <w:sz w:val="28"/>
-          <w:szCs w:val="28"/>
-        </w:rPr>
-        <w:t xml:space="preserve">utilizar </w:t>
-      </w:r>
-      <w:r>
-        <w:rPr>
-          <w:sz w:val="28"/>
-          <w:szCs w:val="28"/>
-        </w:rPr>
-        <w:t xml:space="preserve">um personagem animado com a utilização dos assets obtidos, o personagem possui animações enquanto anda, quando leva dano e quando morre. Já o node </w:t>
-      </w:r>
-      <w:r>
-        <w:rPr>
-          <w:b/>
-          <w:bCs/>
-          <w:sz w:val="28"/>
-          <w:szCs w:val="28"/>
-        </w:rPr>
-        <w:t>CollisionShape2D</w:t>
-      </w:r>
-      <w:r>
-        <w:rPr>
-          <w:sz w:val="28"/>
-          <w:szCs w:val="28"/>
-        </w:rPr>
-        <w:t xml:space="preserve"> serve para </w:t>
-      </w:r>
-      <w:r>
-        <w:rPr>
-          <w:sz w:val="28"/>
-          <w:szCs w:val="28"/>
-        </w:rPr>
-        <w:t>controlar</w:t>
-      </w:r>
-      <w:r>
-        <w:rPr>
-          <w:sz w:val="28"/>
-          <w:szCs w:val="28"/>
-        </w:rPr>
-        <w:t xml:space="preserve"> a colisão</w:t>
-      </w:r>
-      <w:r>
-        <w:rPr>
-          <w:sz w:val="28"/>
-          <w:szCs w:val="28"/>
-        </w:rPr>
-        <w:t xml:space="preserve"> com os inimigos e possíveis obstáculos. Para a movimentação do personagem, fo</w:t>
-      </w:r>
-      <w:r>
-        <w:rPr>
-          <w:sz w:val="28"/>
-          <w:szCs w:val="28"/>
-        </w:rPr>
-        <w:t xml:space="preserve">ram adicionados </w:t>
-      </w:r>
-      <w:r>
-        <w:rPr>
-          <w:sz w:val="28"/>
-          <w:szCs w:val="28"/>
-        </w:rPr>
-        <w:t xml:space="preserve">novos inputs na engine, estes inputs foram as teclas W, A, S, D, teclas estas que são o padrão utilizado no mercado de jogos para teclados do padrão QWERTY. Estes inputs são então recebidos pela engine e lidos na função de física padrão da classe </w:t>
-      </w:r>
-      <w:r>
-        <w:rPr>
-          <w:b/>
-          <w:bCs/>
-          <w:sz w:val="28"/>
-          <w:szCs w:val="28"/>
-        </w:rPr>
-        <w:t>CharacterBody2D</w:t>
-      </w:r>
-      <w:r>
-        <w:rPr>
-          <w:sz w:val="28"/>
-          <w:szCs w:val="28"/>
-        </w:rPr>
-        <w:t xml:space="preserve">, onde cada um dos inputs representa uma direção específica. </w:t>
-      </w:r>
-    </w:p>
-    <w:p>
-      <w:pPr>
-        <w:pStyle w:val="Heading2"/>
+        <w:t>Após o processo de planejamento e a definição de objetos,</w:t>
+      </w:r>
+      <w:r>
+        <w:rPr>
+          <w:sz w:val="28"/>
+          <w:szCs w:val="28"/>
+        </w:rPr>
+        <w:t xml:space="preserve"> foi feita</w:t>
+      </w:r>
+      <w:r>
+        <w:rPr>
+          <w:sz w:val="28"/>
+          <w:szCs w:val="28"/>
+        </w:rPr>
+        <w:t xml:space="preserve"> a </w:t>
+      </w:r>
+      <w:r>
+        <w:rPr>
+          <w:sz w:val="28"/>
+          <w:szCs w:val="28"/>
+        </w:rPr>
+        <w:t xml:space="preserve">escolha </w:t>
+      </w:r>
+      <w:r>
+        <w:rPr>
+          <w:sz w:val="28"/>
+          <w:szCs w:val="28"/>
+        </w:rPr>
+        <w:t xml:space="preserve">de assets, para visualizar como </w:t>
+      </w:r>
+      <w:r>
+        <w:rPr>
+          <w:sz w:val="28"/>
+          <w:szCs w:val="28"/>
+        </w:rPr>
+        <w:t>ficaria</w:t>
+      </w:r>
+      <w:r>
+        <w:rPr>
+          <w:sz w:val="28"/>
+          <w:szCs w:val="28"/>
+        </w:rPr>
+        <w:t xml:space="preserve"> a arte do jogo</w:t>
+      </w:r>
+      <w:r>
+        <w:rPr>
+          <w:sz w:val="28"/>
+          <w:szCs w:val="28"/>
+        </w:rPr>
+        <w:t>, se as artes se comunicariam bem entre elas</w:t>
+      </w:r>
+      <w:r>
+        <w:rPr>
+          <w:sz w:val="28"/>
+          <w:szCs w:val="28"/>
+        </w:rPr>
+        <w:t xml:space="preserve"> </w:t>
+      </w:r>
+      <w:r>
+        <w:rPr>
+          <w:sz w:val="28"/>
+          <w:szCs w:val="28"/>
+        </w:rPr>
+        <w:t xml:space="preserve">e se seria possível atingir a qualidade </w:t>
+      </w:r>
+      <w:r>
+        <w:rPr>
+          <w:sz w:val="28"/>
+          <w:szCs w:val="28"/>
+        </w:rPr>
+        <w:t>desejada</w:t>
+      </w:r>
+      <w:r>
+        <w:rPr>
+          <w:sz w:val="28"/>
+          <w:szCs w:val="28"/>
+        </w:rPr>
+        <w:t>.</w:t>
+      </w:r>
+      <w:r>
+        <w:rPr>
+          <w:sz w:val="28"/>
+          <w:szCs w:val="28"/>
+        </w:rPr>
+        <w:t xml:space="preserve"> </w:t>
+      </w:r>
+      <w:r>
+        <w:rPr>
+          <w:sz w:val="28"/>
+          <w:szCs w:val="28"/>
+        </w:rPr>
+        <w:t xml:space="preserve">Todos os assets escolhidos e utilizados possuem estilos parecidos e são feitos em formato de pixel art. Após a escolha e coleta de todos os possíveis assets, </w:t>
+      </w:r>
+      <w:r>
+        <w:rPr>
+          <w:sz w:val="28"/>
+          <w:szCs w:val="28"/>
+        </w:rPr>
+        <w:t>foi iniciado o</w:t>
+      </w:r>
+      <w:r>
+        <w:rPr>
+          <w:sz w:val="28"/>
+          <w:szCs w:val="28"/>
+        </w:rPr>
+        <w:t xml:space="preserve"> desenvolvimento</w:t>
+      </w:r>
+      <w:r>
+        <w:rPr>
+          <w:sz w:val="28"/>
+          <w:szCs w:val="28"/>
+        </w:rPr>
+        <w:t xml:space="preserve"> inicial</w:t>
+      </w:r>
+      <w:r>
+        <w:rPr>
+          <w:sz w:val="28"/>
+          <w:szCs w:val="28"/>
+        </w:rPr>
+        <w:t xml:space="preserve"> do projeto.</w:t>
+      </w:r>
+    </w:p>
+    <w:p>
+      <w:pPr>
+        <w:pStyle w:val="Heading3"/>
         <w:rPr>
           <w:rFonts w:ascii="Cambria" w:hAnsi="Cambria"/>
           <w:sz w:val="36"/>
           <w:szCs w:val="36"/>
         </w:rPr>
       </w:pPr>
-      <w:bookmarkStart w:id="11" w:name="_Toc176292284"/>
+      <w:bookmarkStart w:id="10" w:name="_Toc176292283"/>
       <w:r>
         <w:rPr>
           <w:rFonts w:ascii="Cambria" w:hAnsi="Cambria"/>
           <w:sz w:val="36"/>
           <w:szCs w:val="36"/>
         </w:rPr>
-        <w:t>Implementação da câmera</w:t>
-      </w:r>
-      <w:bookmarkEnd w:id="11"/>
-    </w:p>
-    <w:p>
-      <w:pPr>
+        <w:t>Criação do personagem e sua movimentação</w:t>
+      </w:r>
+      <w:bookmarkEnd w:id="10"/>
+    </w:p>
+    <w:p>
+      <w:pPr>
+        <w:keepNext/>
         <w:widowControl/>
         <w:autoSpaceDE/>
         <w:autoSpaceDN/>
         <w:spacing w:after="160" w:line="278" w:lineRule="auto"/>
-        <w:rPr>
-          <w:sz w:val="28"/>
-          <w:szCs w:val="28"/>
-        </w:rPr>
-      </w:pPr>
-      <w:r>
-        <w:rPr>
-          <w:sz w:val="28"/>
-          <w:szCs w:val="28"/>
-        </w:rPr>
-        <w:t xml:space="preserve">Para garantir que o personagem fosse sempre o foco principal, </w:t>
-      </w:r>
-      <w:r>
-        <w:rPr>
-          <w:sz w:val="28"/>
-          <w:szCs w:val="28"/>
-        </w:rPr>
-        <w:t>foi adicionado</w:t>
-      </w:r>
-      <w:r>
-        <w:rPr>
-          <w:sz w:val="28"/>
-          <w:szCs w:val="28"/>
-        </w:rPr>
-        <w:t xml:space="preserve"> um node </w:t>
+      </w:pPr>
+      <w:r>
+        <w:rPr>
+          <w:sz w:val="28"/>
+          <w:szCs w:val="28"/>
+        </w:rPr>
+        <w:t>A primeira implementação foi</w:t>
+      </w:r>
+      <w:r>
+        <w:rPr>
+          <w:sz w:val="28"/>
+          <w:szCs w:val="28"/>
+        </w:rPr>
+        <w:t xml:space="preserve"> a criação do personagem principal e todos seus </w:t>
+      </w:r>
+      <w:r>
+        <w:rPr>
+          <w:i/>
+          <w:iCs/>
+          <w:sz w:val="28"/>
+          <w:szCs w:val="28"/>
+        </w:rPr>
+        <w:t>nodes</w:t>
+      </w:r>
+      <w:r>
+        <w:rPr>
+          <w:sz w:val="28"/>
+          <w:szCs w:val="28"/>
+        </w:rPr>
+        <w:t xml:space="preserve"> e funcionalidades básicas. </w:t>
+      </w:r>
+      <w:r>
+        <w:rPr>
+          <w:sz w:val="28"/>
+          <w:szCs w:val="28"/>
+        </w:rPr>
+        <w:t xml:space="preserve">Os </w:t>
+      </w:r>
+      <w:r>
+        <w:rPr>
+          <w:i/>
+          <w:iCs/>
+          <w:sz w:val="28"/>
+          <w:szCs w:val="28"/>
+        </w:rPr>
+        <w:t>nodes</w:t>
+      </w:r>
+      <w:r>
+        <w:rPr>
+          <w:sz w:val="28"/>
+          <w:szCs w:val="28"/>
+        </w:rPr>
+        <w:t xml:space="preserve"> utilizados para o personagem foram </w:t>
+      </w:r>
+      <w:r>
+        <w:rPr>
+          <w:sz w:val="28"/>
+          <w:szCs w:val="28"/>
+        </w:rPr>
+        <w:t xml:space="preserve">um </w:t>
       </w:r>
       <w:r>
         <w:rPr>
@@ -10246,50 +10127,355 @@
           <w:sz w:val="28"/>
           <w:szCs w:val="28"/>
         </w:rPr>
-        <w:t>Camera2D</w:t>
-      </w:r>
-      <w:r>
-        <w:rPr>
-          <w:sz w:val="28"/>
-          <w:szCs w:val="28"/>
-        </w:rPr>
-        <w:t xml:space="preserve"> como filho do personagem. A câmera se movimenta juntamente com o personagem pelo mapa, </w:t>
-      </w:r>
-      <w:r>
-        <w:rPr>
-          <w:sz w:val="28"/>
-          <w:szCs w:val="28"/>
-        </w:rPr>
-        <w:t>atingindo o resultado necessário.</w:t>
-      </w:r>
-    </w:p>
-    <w:p>
-      <w:pPr>
-        <w:pStyle w:val="Heading2"/>
+        <w:t>CharacterBody2D</w:t>
+      </w:r>
+      <w:r>
+        <w:rPr>
+          <w:sz w:val="28"/>
+          <w:szCs w:val="28"/>
+        </w:rPr>
+        <w:t xml:space="preserve"> como </w:t>
+      </w:r>
+      <w:r>
+        <w:rPr>
+          <w:i/>
+          <w:iCs/>
+          <w:sz w:val="28"/>
+          <w:szCs w:val="28"/>
+        </w:rPr>
+        <w:t>root node</w:t>
+      </w:r>
+      <w:r>
+        <w:rPr>
+          <w:sz w:val="28"/>
+          <w:szCs w:val="28"/>
+        </w:rPr>
+        <w:t xml:space="preserve">, e </w:t>
+      </w:r>
+      <w:r>
+        <w:rPr>
+          <w:b/>
+          <w:bCs/>
+          <w:sz w:val="28"/>
+          <w:szCs w:val="28"/>
+        </w:rPr>
+        <w:t>AnimatedSprite2D</w:t>
+      </w:r>
+      <w:r>
+        <w:rPr>
+          <w:sz w:val="28"/>
+          <w:szCs w:val="28"/>
+        </w:rPr>
+        <w:t xml:space="preserve"> e </w:t>
+      </w:r>
+      <w:r>
+        <w:rPr>
+          <w:b/>
+          <w:bCs/>
+          <w:sz w:val="28"/>
+          <w:szCs w:val="28"/>
+        </w:rPr>
+        <w:t>CollisionShape2D</w:t>
+      </w:r>
+      <w:r>
+        <w:rPr>
+          <w:sz w:val="28"/>
+          <w:szCs w:val="28"/>
+        </w:rPr>
+        <w:t xml:space="preserve"> como seus filhos.</w:t>
+      </w:r>
+      <w:r>
+        <w:rPr>
+          <w:sz w:val="28"/>
+          <w:szCs w:val="28"/>
+        </w:rPr>
+        <w:t xml:space="preserve"> O </w:t>
+      </w:r>
+      <w:r>
+        <w:rPr>
+          <w:i/>
+          <w:iCs/>
+          <w:sz w:val="28"/>
+          <w:szCs w:val="28"/>
+        </w:rPr>
+        <w:t>node</w:t>
+      </w:r>
+      <w:r>
+        <w:rPr>
+          <w:sz w:val="28"/>
+          <w:szCs w:val="28"/>
+        </w:rPr>
+        <w:t xml:space="preserve"> </w:t>
+      </w:r>
+      <w:r>
+        <w:rPr>
+          <w:b/>
+          <w:bCs/>
+          <w:sz w:val="28"/>
+          <w:szCs w:val="28"/>
+        </w:rPr>
+        <w:t>CharacterBody2D</w:t>
+      </w:r>
+      <w:r>
+        <w:rPr>
+          <w:sz w:val="28"/>
+          <w:szCs w:val="28"/>
+        </w:rPr>
+        <w:t xml:space="preserve"> serve para </w:t>
+      </w:r>
+      <w:r>
+        <w:rPr>
+          <w:sz w:val="28"/>
+          <w:szCs w:val="28"/>
+        </w:rPr>
+        <w:t xml:space="preserve">a criação de </w:t>
+      </w:r>
+      <w:r>
+        <w:rPr>
+          <w:sz w:val="28"/>
+          <w:szCs w:val="28"/>
+        </w:rPr>
+        <w:t xml:space="preserve">personagens 2D com física e colisões que se movem através da funcionalidade implementada em scripts. O personagem é puramente controlado pelo utilizador, possui uma velocidade padrão e se move em qualquer eixo. O </w:t>
+      </w:r>
+      <w:r>
+        <w:rPr>
+          <w:i/>
+          <w:iCs/>
+          <w:sz w:val="28"/>
+          <w:szCs w:val="28"/>
+        </w:rPr>
+        <w:t>node</w:t>
+      </w:r>
+      <w:r>
+        <w:rPr>
+          <w:sz w:val="28"/>
+          <w:szCs w:val="28"/>
+        </w:rPr>
+        <w:t xml:space="preserve"> </w:t>
+      </w:r>
+      <w:r>
+        <w:rPr>
+          <w:b/>
+          <w:bCs/>
+          <w:sz w:val="28"/>
+          <w:szCs w:val="28"/>
+        </w:rPr>
+        <w:t>AnimatedSprite2D</w:t>
+      </w:r>
+      <w:r>
+        <w:rPr>
+          <w:sz w:val="28"/>
+          <w:szCs w:val="28"/>
+        </w:rPr>
+        <w:t xml:space="preserve"> é utilizado para </w:t>
+      </w:r>
+      <w:r>
+        <w:rPr>
+          <w:sz w:val="28"/>
+          <w:szCs w:val="28"/>
+        </w:rPr>
+        <w:t xml:space="preserve">utilizar </w:t>
+      </w:r>
+      <w:r>
+        <w:rPr>
+          <w:sz w:val="28"/>
+          <w:szCs w:val="28"/>
+        </w:rPr>
+        <w:t xml:space="preserve">um personagem animado com a utilização dos assets obtidos, o personagem possui animações enquanto anda, quando leva dano e quando morre. Já o </w:t>
+      </w:r>
+      <w:r>
+        <w:rPr>
+          <w:i/>
+          <w:iCs/>
+          <w:sz w:val="28"/>
+          <w:szCs w:val="28"/>
+        </w:rPr>
+        <w:t>node</w:t>
+      </w:r>
+      <w:r>
+        <w:rPr>
+          <w:sz w:val="28"/>
+          <w:szCs w:val="28"/>
+        </w:rPr>
+        <w:t xml:space="preserve"> </w:t>
+      </w:r>
+      <w:r>
+        <w:rPr>
+          <w:b/>
+          <w:bCs/>
+          <w:sz w:val="28"/>
+          <w:szCs w:val="28"/>
+        </w:rPr>
+        <w:t>CollisionShape2D</w:t>
+      </w:r>
+      <w:r>
+        <w:rPr>
+          <w:sz w:val="28"/>
+          <w:szCs w:val="28"/>
+        </w:rPr>
+        <w:t xml:space="preserve"> serve para </w:t>
+      </w:r>
+      <w:r>
+        <w:rPr>
+          <w:sz w:val="28"/>
+          <w:szCs w:val="28"/>
+        </w:rPr>
+        <w:t>controlar</w:t>
+      </w:r>
+      <w:r>
+        <w:rPr>
+          <w:sz w:val="28"/>
+          <w:szCs w:val="28"/>
+        </w:rPr>
+        <w:t xml:space="preserve"> a colisão</w:t>
+      </w:r>
+      <w:r>
+        <w:rPr>
+          <w:sz w:val="28"/>
+          <w:szCs w:val="28"/>
+        </w:rPr>
+        <w:t xml:space="preserve"> com os inimigos e possíveis obstáculos. Para a movimentação do personagem, fo</w:t>
+      </w:r>
+      <w:r>
+        <w:rPr>
+          <w:sz w:val="28"/>
+          <w:szCs w:val="28"/>
+        </w:rPr>
+        <w:t xml:space="preserve">ram adicionados </w:t>
+      </w:r>
+      <w:r>
+        <w:rPr>
+          <w:sz w:val="28"/>
+          <w:szCs w:val="28"/>
+        </w:rPr>
+        <w:t xml:space="preserve">novos inputs na engine, estes inputs foram as teclas W, A, S, D, teclas estas que são o padrão utilizado no mercado de jogos para teclados do padrão QWERTY. Estes inputs são então recebidos pela engine e lidos na função de física padrão da classe </w:t>
+      </w:r>
+      <w:r>
+        <w:rPr>
+          <w:b/>
+          <w:bCs/>
+          <w:sz w:val="28"/>
+          <w:szCs w:val="28"/>
+        </w:rPr>
+        <w:t>CharacterBody2D</w:t>
+      </w:r>
+      <w:r>
+        <w:rPr>
+          <w:sz w:val="28"/>
+          <w:szCs w:val="28"/>
+        </w:rPr>
+        <w:t xml:space="preserve">, onde cada um dos inputs representa uma direção </w:t>
+      </w:r>
+      <w:r>
+        <w:rPr>
+          <w:sz w:val="28"/>
+          <w:szCs w:val="28"/>
+        </w:rPr>
+        <w:lastRenderedPageBreak/>
+        <w:t>específica.</w:t>
+      </w:r>
+      <w:r>
+        <w:rPr>
+          <w:noProof/>
+          <w14:ligatures w14:val="standardContextual"/>
+        </w:rPr>
+        <w:t xml:space="preserve"> </w:t>
+      </w:r>
+      <w:r>
+        <w:rPr>
+          <w:noProof/>
+          <w:sz w:val="28"/>
+          <w:szCs w:val="28"/>
+        </w:rPr>
+        <w:drawing>
+          <wp:inline distT="0" distB="0" distL="0" distR="0" wp14:anchorId="56A82B62" wp14:editId="5A2C678C">
+            <wp:extent cx="5731510" cy="3080385"/>
+            <wp:effectExtent l="0" t="0" r="2540" b="5715"/>
+            <wp:docPr id="1055721809" name="Picture 1" descr="A screenshot of a computer&#10;&#10;Description automatically generated"/>
+            <wp:cNvGraphicFramePr>
+              <a:graphicFrameLocks xmlns:a="http://schemas.openxmlformats.org/drawingml/2006/main" noChangeAspect="1"/>
+            </wp:cNvGraphicFramePr>
+            <a:graphic xmlns:a="http://schemas.openxmlformats.org/drawingml/2006/main">
+              <a:graphicData uri="http://schemas.openxmlformats.org/drawingml/2006/picture">
+                <pic:pic xmlns:pic="http://schemas.openxmlformats.org/drawingml/2006/picture">
+                  <pic:nvPicPr>
+                    <pic:cNvPr id="1055721809" name="Picture 1" descr="A screenshot of a computer&#10;&#10;Description automatically generated"/>
+                    <pic:cNvPicPr/>
+                  </pic:nvPicPr>
+                  <pic:blipFill>
+                    <a:blip r:embed="rId15"/>
+                    <a:stretch>
+                      <a:fillRect/>
+                    </a:stretch>
+                  </pic:blipFill>
+                  <pic:spPr>
+                    <a:xfrm>
+                      <a:off x="0" y="0"/>
+                      <a:ext cx="5731510" cy="3080385"/>
+                    </a:xfrm>
+                    <a:prstGeom prst="rect">
+                      <a:avLst/>
+                    </a:prstGeom>
+                  </pic:spPr>
+                </pic:pic>
+              </a:graphicData>
+            </a:graphic>
+          </wp:inline>
+        </w:drawing>
+      </w:r>
+    </w:p>
+    <w:p>
+      <w:pPr>
+        <w:pStyle w:val="Caption"/>
+        <w:rPr>
+          <w:sz w:val="28"/>
+          <w:szCs w:val="28"/>
+        </w:rPr>
+      </w:pPr>
+      <w:r>
+        <w:t xml:space="preserve">Figura </w:t>
+      </w:r>
+      <w:r>
+        <w:fldChar w:fldCharType="begin"/>
+      </w:r>
+      <w:r>
+        <w:instrText xml:space="preserve"> SEQ Figura \* ARABIC </w:instrText>
+      </w:r>
+      <w:r>
+        <w:fldChar w:fldCharType="separate"/>
+      </w:r>
+      <w:r>
+        <w:rPr>
+          <w:noProof/>
+        </w:rPr>
+        <w:t>5</w:t>
+      </w:r>
+      <w:r>
+        <w:fldChar w:fldCharType="end"/>
+      </w:r>
+      <w:r>
+        <w:t xml:space="preserve"> Imagem da cena do jogador com todos os seus nodes.</w:t>
+      </w:r>
+    </w:p>
+    <w:p>
+      <w:pPr>
+        <w:pStyle w:val="Heading3"/>
         <w:rPr>
           <w:rFonts w:ascii="Cambria" w:hAnsi="Cambria"/>
           <w:sz w:val="36"/>
           <w:szCs w:val="36"/>
         </w:rPr>
       </w:pPr>
-      <w:bookmarkStart w:id="12" w:name="_Toc176292285"/>
+      <w:bookmarkStart w:id="11" w:name="_Toc176292284"/>
       <w:r>
         <w:rPr>
           <w:rFonts w:ascii="Cambria" w:hAnsi="Cambria"/>
           <w:sz w:val="36"/>
           <w:szCs w:val="36"/>
         </w:rPr>
-        <w:t>Sistema de armas</w:t>
-      </w:r>
-      <w:bookmarkEnd w:id="12"/>
-      <w:r>
-        <w:rPr>
-          <w:rFonts w:ascii="Cambria" w:hAnsi="Cambria"/>
-          <w:sz w:val="36"/>
-          <w:szCs w:val="36"/>
-        </w:rPr>
-        <w:t xml:space="preserve"> e estatísticas</w:t>
-      </w:r>
+        <w:t>Implementação da câmera</w:t>
+      </w:r>
+      <w:bookmarkEnd w:id="11"/>
     </w:p>
     <w:p>
       <w:pPr>
@@ -10307,120 +10493,102 @@
           <w:sz w:val="28"/>
           <w:szCs w:val="28"/>
         </w:rPr>
-        <w:t xml:space="preserve">A seguir, </w:t>
-      </w:r>
-      <w:r>
-        <w:rPr>
-          <w:sz w:val="28"/>
-          <w:szCs w:val="28"/>
-        </w:rPr>
-        <w:t>foi implementada</w:t>
-      </w:r>
-      <w:r>
-        <w:rPr>
-          <w:sz w:val="28"/>
-          <w:szCs w:val="28"/>
-        </w:rPr>
-        <w:t xml:space="preserve"> outra funcionalidade base do personagem, </w:t>
-      </w:r>
-      <w:r>
-        <w:rPr>
-          <w:sz w:val="28"/>
-          <w:szCs w:val="28"/>
-        </w:rPr>
-        <w:t xml:space="preserve">implementar </w:t>
-      </w:r>
-      <w:r>
-        <w:rPr>
-          <w:sz w:val="28"/>
-          <w:szCs w:val="28"/>
-        </w:rPr>
-        <w:t>o sistema de armas e estatísticas.</w:t>
-      </w:r>
-      <w:r>
-        <w:rPr>
-          <w:sz w:val="28"/>
-          <w:szCs w:val="28"/>
-        </w:rPr>
-        <w:t xml:space="preserve"> O jogador possui 4 espaços para </w:t>
-      </w:r>
-      <w:r>
-        <w:rPr>
-          <w:sz w:val="28"/>
-          <w:szCs w:val="28"/>
-        </w:rPr>
-        <w:lastRenderedPageBreak/>
-        <w:t>armas e 4 espaços para estatísticas, a cada nível desbloqueado em uma partida, pode aumentar o nível de uma escolha anterior ou escolher uma opção nova, até estar com todos os espaços ocupados. Cada um dos upgrades possui 5 níveis, no caso das armas, cada nível traz funcionalidades diferentes para cada arma.</w:t>
-      </w:r>
-      <w:r>
-        <w:rPr>
-          <w:sz w:val="28"/>
-          <w:szCs w:val="28"/>
-        </w:rPr>
-        <w:t xml:space="preserve"> Inicialmente, </w:t>
-      </w:r>
-      <w:r>
-        <w:rPr>
-          <w:sz w:val="28"/>
-          <w:szCs w:val="28"/>
-        </w:rPr>
-        <w:t xml:space="preserve">a implementação começou com apenas uma arma, o laser roxo, com o </w:t>
-      </w:r>
-      <w:r>
-        <w:rPr>
-          <w:sz w:val="28"/>
-          <w:szCs w:val="28"/>
-        </w:rPr>
-        <w:t>propósito</w:t>
-      </w:r>
-      <w:r>
-        <w:rPr>
-          <w:sz w:val="28"/>
-          <w:szCs w:val="28"/>
-        </w:rPr>
-        <w:t xml:space="preserve"> de testar outras funcionalidades</w:t>
-      </w:r>
-      <w:r>
-        <w:rPr>
-          <w:sz w:val="28"/>
-          <w:szCs w:val="28"/>
-        </w:rPr>
-        <w:t>,</w:t>
-      </w:r>
-      <w:r>
-        <w:rPr>
-          <w:sz w:val="28"/>
-          <w:szCs w:val="28"/>
-        </w:rPr>
-        <w:t xml:space="preserve"> como as colisões com os inimigos.</w:t>
-      </w:r>
-      <w:r>
-        <w:rPr>
-          <w:sz w:val="28"/>
-          <w:szCs w:val="28"/>
-        </w:rPr>
-        <w:t xml:space="preserve"> E após a implementação de outros sistemas como o loop do jogo</w:t>
-      </w:r>
-      <w:r>
-        <w:rPr>
-          <w:sz w:val="28"/>
-          <w:szCs w:val="28"/>
-        </w:rPr>
-        <w:t>, a implementação correta dos inimigos</w:t>
-      </w:r>
-      <w:r>
-        <w:rPr>
-          <w:sz w:val="28"/>
-          <w:szCs w:val="28"/>
-        </w:rPr>
-        <w:t xml:space="preserve"> e </w:t>
-      </w:r>
-      <w:r>
-        <w:rPr>
-          <w:sz w:val="28"/>
-          <w:szCs w:val="28"/>
-        </w:rPr>
-        <w:t>a implementação de algumas interfaces do jogo, foi feita a continuação do desenvolvimento das outra armas e estatísticas.</w:t>
+        <w:t xml:space="preserve">Para garantir que o personagem fosse sempre o foco principal, </w:t>
+      </w:r>
+      <w:r>
+        <w:rPr>
+          <w:sz w:val="28"/>
+          <w:szCs w:val="28"/>
+        </w:rPr>
+        <w:t>foi adicionado</w:t>
+      </w:r>
+      <w:r>
+        <w:rPr>
+          <w:sz w:val="28"/>
+          <w:szCs w:val="28"/>
+        </w:rPr>
+        <w:t xml:space="preserve"> um </w:t>
+      </w:r>
+      <w:r>
+        <w:rPr>
+          <w:i/>
+          <w:iCs/>
+          <w:sz w:val="28"/>
+          <w:szCs w:val="28"/>
+        </w:rPr>
+        <w:t>node</w:t>
+      </w:r>
+      <w:r>
+        <w:rPr>
+          <w:sz w:val="28"/>
+          <w:szCs w:val="28"/>
+        </w:rPr>
+        <w:t xml:space="preserve"> </w:t>
+      </w:r>
+      <w:r>
+        <w:rPr>
+          <w:b/>
+          <w:bCs/>
+          <w:sz w:val="28"/>
+          <w:szCs w:val="28"/>
+        </w:rPr>
+        <w:t>Camera2D</w:t>
+      </w:r>
+      <w:r>
+        <w:rPr>
+          <w:sz w:val="28"/>
+          <w:szCs w:val="28"/>
+        </w:rPr>
+        <w:t xml:space="preserve"> como filho do personagem. A câmera se movimenta juntamente com o personagem pelo mapa, </w:t>
+      </w:r>
+      <w:r>
+        <w:rPr>
+          <w:sz w:val="28"/>
+          <w:szCs w:val="28"/>
+        </w:rPr>
+        <w:t xml:space="preserve">atingindo o resultado </w:t>
+      </w:r>
+      <w:r>
+        <w:rPr>
+          <w:sz w:val="28"/>
+          <w:szCs w:val="28"/>
+        </w:rPr>
+        <w:t>desejado</w:t>
+      </w:r>
+      <w:r>
+        <w:rPr>
+          <w:sz w:val="28"/>
+          <w:szCs w:val="28"/>
+        </w:rPr>
+        <w:t>.</w:t>
+      </w:r>
+    </w:p>
+    <w:p>
+      <w:pPr>
+        <w:pStyle w:val="Heading3"/>
+        <w:rPr>
+          <w:rFonts w:ascii="Cambria" w:hAnsi="Cambria"/>
+          <w:sz w:val="36"/>
+          <w:szCs w:val="36"/>
+        </w:rPr>
+      </w:pPr>
+      <w:bookmarkStart w:id="12" w:name="_Toc176292285"/>
+      <w:r>
+        <w:rPr>
+          <w:rFonts w:ascii="Cambria" w:hAnsi="Cambria"/>
+          <w:sz w:val="36"/>
+          <w:szCs w:val="36"/>
+        </w:rPr>
+        <w:t xml:space="preserve">Sistema de </w:t>
+      </w:r>
+      <w:bookmarkEnd w:id="12"/>
+      <w:r>
+        <w:rPr>
+          <w:rFonts w:ascii="Cambria" w:hAnsi="Cambria"/>
+          <w:sz w:val="36"/>
+          <w:szCs w:val="36"/>
+        </w:rPr>
+        <w:t>armas inicial</w:t>
       </w:r>
     </w:p>
     <w:p>
@@ -10439,55 +10607,53 @@
           <w:sz w:val="28"/>
           <w:szCs w:val="28"/>
         </w:rPr>
-        <w:t>A arma padrão é o laser roxo, começando com o jogador desde o início das partidas. Inicialmente, dispara apenas em uma direção</w:t>
-      </w:r>
-      <w:r>
-        <w:rPr>
-          <w:sz w:val="28"/>
-          <w:szCs w:val="28"/>
-        </w:rPr>
-        <w:t>, para a direita</w:t>
-      </w:r>
-      <w:r>
-        <w:rPr>
-          <w:sz w:val="28"/>
-          <w:szCs w:val="28"/>
-        </w:rPr>
-        <w:t xml:space="preserve">, com uma velocidade fixa e um dano específico. Para os níveis </w:t>
-      </w:r>
-      <w:r>
-        <w:rPr>
-          <w:sz w:val="28"/>
-          <w:szCs w:val="28"/>
-        </w:rPr>
-        <w:t>1</w:t>
-      </w:r>
-      <w:r>
-        <w:rPr>
-          <w:sz w:val="28"/>
-          <w:szCs w:val="28"/>
-        </w:rPr>
-        <w:t xml:space="preserve">, 3 e 5 </w:t>
-      </w:r>
-      <w:r>
-        <w:rPr>
-          <w:sz w:val="28"/>
-          <w:szCs w:val="28"/>
-        </w:rPr>
-        <w:t>é</w:t>
-      </w:r>
-      <w:r>
-        <w:rPr>
-          <w:sz w:val="28"/>
-          <w:szCs w:val="28"/>
-        </w:rPr>
-        <w:t xml:space="preserve"> adicionado</w:t>
-      </w:r>
-      <w:r>
-        <w:rPr>
-          <w:sz w:val="28"/>
-          <w:szCs w:val="28"/>
-        </w:rPr>
+        <w:t>Inicialmente, foi feito o desenvolvimento de apenas uma arma, o laser roxo. Esta arma, inicialmente, atira sempre para a direita do personagem, e possui atributos como dano e velocidade de movimento. Foi utilizada inicialmente para testar as funcionalidades da engine</w:t>
+      </w:r>
+      <w:r>
+        <w:rPr>
+          <w:sz w:val="28"/>
+          <w:szCs w:val="28"/>
+        </w:rPr>
+        <w:t xml:space="preserve"> e seu modelo de </w:t>
+      </w:r>
+      <w:r>
+        <w:rPr>
+          <w:sz w:val="28"/>
+          <w:szCs w:val="28"/>
+        </w:rPr>
+        <w:t xml:space="preserve">física </w:t>
+      </w:r>
+      <w:r>
+        <w:rPr>
+          <w:sz w:val="28"/>
+          <w:szCs w:val="28"/>
+        </w:rPr>
+        <w:t xml:space="preserve">A arma </w:t>
+      </w:r>
+      <w:r>
+        <w:rPr>
+          <w:sz w:val="28"/>
+          <w:szCs w:val="28"/>
+        </w:rPr>
+        <w:t xml:space="preserve">foi </w:t>
+      </w:r>
+      <w:r>
+        <w:rPr>
+          <w:sz w:val="28"/>
+          <w:szCs w:val="28"/>
+        </w:rPr>
+        <w:t xml:space="preserve">feita com um </w:t>
+      </w:r>
+      <w:r>
+        <w:rPr>
+          <w:i/>
+          <w:iCs/>
+          <w:sz w:val="28"/>
+          <w:szCs w:val="28"/>
+        </w:rPr>
+        <w:t>node</w:t>
+      </w:r>
+      <w:r>
         <w:t xml:space="preserve"> </w:t>
       </w:r>
       <w:r>
@@ -10495,83 +10661,2010 @@
           <w:sz w:val="28"/>
           <w:szCs w:val="28"/>
         </w:rPr>
-        <w:t xml:space="preserve">mais </w:t>
-      </w:r>
-      <w:r>
-        <w:rPr>
-          <w:sz w:val="28"/>
-          <w:szCs w:val="28"/>
-        </w:rPr>
-        <w:t xml:space="preserve">um </w:t>
-      </w:r>
-      <w:r>
-        <w:rPr>
-          <w:sz w:val="28"/>
-          <w:szCs w:val="28"/>
-        </w:rPr>
-        <w:t>disparo</w:t>
-      </w:r>
-      <w:r>
-        <w:rPr>
-          <w:sz w:val="28"/>
-          <w:szCs w:val="28"/>
-        </w:rPr>
-        <w:t xml:space="preserve"> em uma outra direção</w:t>
-      </w:r>
-      <w:r>
-        <w:rPr>
-          <w:sz w:val="28"/>
-          <w:szCs w:val="28"/>
-        </w:rPr>
-        <w:t>,</w:t>
-      </w:r>
-      <w:r>
-        <w:rPr>
-          <w:sz w:val="28"/>
-          <w:szCs w:val="28"/>
-        </w:rPr>
-        <w:t xml:space="preserve"> para a esquerda, para cima e para baixo respectivamente. Já para os níveis 2 e 4, os atributos d</w:t>
-      </w:r>
-      <w:r>
-        <w:rPr>
-          <w:sz w:val="28"/>
-          <w:szCs w:val="28"/>
-        </w:rPr>
-        <w:t xml:space="preserve">e </w:t>
-      </w:r>
-      <w:r>
-        <w:rPr>
-          <w:sz w:val="28"/>
-          <w:szCs w:val="28"/>
-        </w:rPr>
-        <w:t>dano e velocidade d</w:t>
-      </w:r>
-      <w:r>
-        <w:rPr>
-          <w:sz w:val="28"/>
-          <w:szCs w:val="28"/>
-        </w:rPr>
-        <w:t xml:space="preserve">a arma são </w:t>
-      </w:r>
-      <w:r>
-        <w:rPr>
-          <w:sz w:val="28"/>
-          <w:szCs w:val="28"/>
-        </w:rPr>
-        <w:t>aumentados.</w:t>
-      </w:r>
-    </w:p>
-    <w:p>
-      <w:pPr>
+        <w:t xml:space="preserve">de </w:t>
+      </w:r>
+      <w:r>
+        <w:rPr>
+          <w:b/>
+          <w:bCs/>
+          <w:sz w:val="28"/>
+          <w:szCs w:val="28"/>
+        </w:rPr>
+        <w:t>Area2D</w:t>
+      </w:r>
+      <w:r>
+        <w:rPr>
+          <w:sz w:val="28"/>
+          <w:szCs w:val="28"/>
+        </w:rPr>
+        <w:t xml:space="preserve">, que serve para criar objetos 2D com colisões, e utiliza também um </w:t>
+      </w:r>
+      <w:r>
+        <w:rPr>
+          <w:b/>
+          <w:bCs/>
+          <w:sz w:val="28"/>
+          <w:szCs w:val="28"/>
+        </w:rPr>
+        <w:t>CollisionShape2D</w:t>
+      </w:r>
+      <w:r>
+        <w:rPr>
+          <w:b/>
+          <w:bCs/>
+          <w:sz w:val="28"/>
+          <w:szCs w:val="28"/>
+        </w:rPr>
+        <w:t xml:space="preserve"> </w:t>
+      </w:r>
+      <w:r>
+        <w:rPr>
+          <w:sz w:val="28"/>
+          <w:szCs w:val="28"/>
+        </w:rPr>
+        <w:t>para o controle de colisões.</w:t>
+      </w:r>
+    </w:p>
+    <w:p>
+      <w:pPr>
+        <w:keepNext/>
         <w:widowControl/>
         <w:autoSpaceDE/>
         <w:autoSpaceDN/>
         <w:spacing w:after="160" w:line="278" w:lineRule="auto"/>
-        <w:rPr>
-          <w:sz w:val="28"/>
-          <w:szCs w:val="28"/>
-        </w:rPr>
-      </w:pPr>
+      </w:pPr>
+      <w:r>
+        <w:rPr>
+          <w:noProof/>
+          <w:sz w:val="28"/>
+          <w:szCs w:val="28"/>
+        </w:rPr>
+        <w:lastRenderedPageBreak/>
+        <w:drawing>
+          <wp:inline distT="0" distB="0" distL="0" distR="0" wp14:anchorId="44233345" wp14:editId="69BA5D74">
+            <wp:extent cx="5731510" cy="3080385"/>
+            <wp:effectExtent l="0" t="0" r="2540" b="5715"/>
+            <wp:docPr id="222465431" name="Picture 1" descr="A screenshot of a computer program&#10;&#10;Description automatically generated"/>
+            <wp:cNvGraphicFramePr>
+              <a:graphicFrameLocks xmlns:a="http://schemas.openxmlformats.org/drawingml/2006/main" noChangeAspect="1"/>
+            </wp:cNvGraphicFramePr>
+            <a:graphic xmlns:a="http://schemas.openxmlformats.org/drawingml/2006/main">
+              <a:graphicData uri="http://schemas.openxmlformats.org/drawingml/2006/picture">
+                <pic:pic xmlns:pic="http://schemas.openxmlformats.org/drawingml/2006/picture">
+                  <pic:nvPicPr>
+                    <pic:cNvPr id="222465431" name="Picture 1" descr="A screenshot of a computer program&#10;&#10;Description automatically generated"/>
+                    <pic:cNvPicPr/>
+                  </pic:nvPicPr>
+                  <pic:blipFill>
+                    <a:blip r:embed="rId16"/>
+                    <a:stretch>
+                      <a:fillRect/>
+                    </a:stretch>
+                  </pic:blipFill>
+                  <pic:spPr>
+                    <a:xfrm>
+                      <a:off x="0" y="0"/>
+                      <a:ext cx="5731510" cy="3080385"/>
+                    </a:xfrm>
+                    <a:prstGeom prst="rect">
+                      <a:avLst/>
+                    </a:prstGeom>
+                  </pic:spPr>
+                </pic:pic>
+              </a:graphicData>
+            </a:graphic>
+          </wp:inline>
+        </w:drawing>
+      </w:r>
+    </w:p>
+    <w:p>
+      <w:pPr>
+        <w:pStyle w:val="Caption"/>
+        <w:rPr>
+          <w:sz w:val="28"/>
+          <w:szCs w:val="28"/>
+        </w:rPr>
+      </w:pPr>
+      <w:r>
+        <w:t xml:space="preserve">Figura </w:t>
+      </w:r>
+      <w:r>
+        <w:fldChar w:fldCharType="begin"/>
+      </w:r>
+      <w:r>
+        <w:instrText xml:space="preserve"> SEQ Figura \* ARABIC </w:instrText>
+      </w:r>
+      <w:r>
+        <w:fldChar w:fldCharType="separate"/>
+      </w:r>
+      <w:r>
+        <w:rPr>
+          <w:noProof/>
+        </w:rPr>
+        <w:t>6</w:t>
+      </w:r>
+      <w:r>
+        <w:fldChar w:fldCharType="end"/>
+      </w:r>
+      <w:r>
+        <w:t xml:space="preserve"> Imagem da cena do Laser roxo </w:t>
+      </w:r>
+      <w:r>
+        <w:t>e</w:t>
+      </w:r>
+      <w:r>
+        <w:t xml:space="preserve"> seus nodes.</w:t>
+      </w:r>
+    </w:p>
+    <w:p>
+      <w:pPr>
+        <w:widowControl/>
+        <w:autoSpaceDE/>
+        <w:autoSpaceDN/>
+        <w:spacing w:after="160" w:line="278" w:lineRule="auto"/>
+        <w:rPr>
+          <w:sz w:val="28"/>
+          <w:szCs w:val="28"/>
+        </w:rPr>
+      </w:pPr>
+      <w:r>
+        <w:rPr>
+          <w:sz w:val="28"/>
+          <w:szCs w:val="28"/>
+        </w:rPr>
+        <w:t xml:space="preserve">Com a primeira arma adicionada, foi feita a implementação dos primeiros inimigos, os </w:t>
+      </w:r>
+      <w:proofErr w:type="spellStart"/>
+      <w:r>
+        <w:rPr>
+          <w:i/>
+          <w:iCs/>
+          <w:sz w:val="28"/>
+          <w:szCs w:val="28"/>
+        </w:rPr>
+        <w:t>Orcs</w:t>
+      </w:r>
+      <w:proofErr w:type="spellEnd"/>
+      <w:r>
+        <w:rPr>
+          <w:sz w:val="28"/>
+          <w:szCs w:val="28"/>
+        </w:rPr>
+        <w:t xml:space="preserve">, para testar se a </w:t>
+      </w:r>
+      <w:r>
+        <w:rPr>
+          <w:sz w:val="28"/>
+          <w:szCs w:val="28"/>
+        </w:rPr>
+        <w:t xml:space="preserve">sua </w:t>
+      </w:r>
+      <w:r>
+        <w:rPr>
+          <w:sz w:val="28"/>
+          <w:szCs w:val="28"/>
+        </w:rPr>
+        <w:t>funcionalidade estava funcionando corretamente</w:t>
+      </w:r>
+      <w:r>
+        <w:rPr>
+          <w:sz w:val="28"/>
+          <w:szCs w:val="28"/>
+        </w:rPr>
+        <w:t>.</w:t>
+      </w:r>
+    </w:p>
+    <w:p>
+      <w:pPr>
+        <w:pStyle w:val="Heading3"/>
+        <w:rPr>
+          <w:rFonts w:ascii="Cambria" w:hAnsi="Cambria"/>
+          <w:sz w:val="36"/>
+          <w:szCs w:val="36"/>
+        </w:rPr>
+      </w:pPr>
+      <w:proofErr w:type="spellStart"/>
+      <w:r>
+        <w:rPr>
+          <w:rFonts w:ascii="Cambria" w:hAnsi="Cambria"/>
+          <w:sz w:val="36"/>
+          <w:szCs w:val="36"/>
+        </w:rPr>
+        <w:t>Criaçao</w:t>
+      </w:r>
+      <w:proofErr w:type="spellEnd"/>
+      <w:r>
+        <w:rPr>
+          <w:rFonts w:ascii="Cambria" w:hAnsi="Cambria"/>
+          <w:sz w:val="36"/>
+          <w:szCs w:val="36"/>
+        </w:rPr>
+        <w:t xml:space="preserve"> dos </w:t>
+      </w:r>
+      <w:proofErr w:type="spellStart"/>
+      <w:r>
+        <w:rPr>
+          <w:rFonts w:ascii="Cambria" w:hAnsi="Cambria"/>
+          <w:sz w:val="36"/>
+          <w:szCs w:val="36"/>
+        </w:rPr>
+        <w:t>Orcs</w:t>
+      </w:r>
+      <w:proofErr w:type="spellEnd"/>
+    </w:p>
+    <w:p>
+      <w:pPr>
+        <w:keepNext/>
+        <w:widowControl/>
+        <w:autoSpaceDE/>
+        <w:autoSpaceDN/>
+        <w:spacing w:after="160" w:line="278" w:lineRule="auto"/>
+      </w:pPr>
+      <w:r>
+        <w:rPr>
+          <w:sz w:val="28"/>
+          <w:szCs w:val="28"/>
+        </w:rPr>
+        <w:t xml:space="preserve">Os primeiros inimigos criados foram os </w:t>
+      </w:r>
+      <w:proofErr w:type="spellStart"/>
+      <w:r>
+        <w:rPr>
+          <w:i/>
+          <w:iCs/>
+          <w:sz w:val="28"/>
+          <w:szCs w:val="28"/>
+        </w:rPr>
+        <w:t>O</w:t>
+      </w:r>
+      <w:r>
+        <w:rPr>
+          <w:i/>
+          <w:iCs/>
+          <w:sz w:val="28"/>
+          <w:szCs w:val="28"/>
+        </w:rPr>
+        <w:t>rcs</w:t>
+      </w:r>
+      <w:proofErr w:type="spellEnd"/>
+      <w:r>
+        <w:rPr>
+          <w:sz w:val="28"/>
+          <w:szCs w:val="28"/>
+        </w:rPr>
+        <w:t xml:space="preserve">. Inicialmente, eram adicionados manualmente na cena principal do jogo. Possuem a mesma estrutura de </w:t>
+      </w:r>
+      <w:r>
+        <w:rPr>
+          <w:i/>
+          <w:iCs/>
+          <w:sz w:val="28"/>
+          <w:szCs w:val="28"/>
+        </w:rPr>
+        <w:t>nodes</w:t>
+      </w:r>
+      <w:r>
+        <w:rPr>
+          <w:sz w:val="28"/>
+          <w:szCs w:val="28"/>
+        </w:rPr>
+        <w:t xml:space="preserve"> do jogador, com exceção da câmera.</w:t>
+      </w:r>
+      <w:r>
+        <w:rPr>
+          <w:noProof/>
+          <w14:ligatures w14:val="standardContextual"/>
+        </w:rPr>
+        <w:t xml:space="preserve"> </w:t>
+      </w:r>
+      <w:r>
+        <w:rPr>
+          <w:noProof/>
+          <w:sz w:val="28"/>
+          <w:szCs w:val="28"/>
+        </w:rPr>
+        <w:drawing>
+          <wp:inline distT="0" distB="0" distL="0" distR="0" wp14:anchorId="0A1943F7" wp14:editId="04EF5AB7">
+            <wp:extent cx="5731510" cy="3080385"/>
+            <wp:effectExtent l="0" t="0" r="2540" b="5715"/>
+            <wp:docPr id="798026739" name="Picture 1" descr="A screenshot of a computer&#10;&#10;Description automatically generated"/>
+            <wp:cNvGraphicFramePr>
+              <a:graphicFrameLocks xmlns:a="http://schemas.openxmlformats.org/drawingml/2006/main" noChangeAspect="1"/>
+            </wp:cNvGraphicFramePr>
+            <a:graphic xmlns:a="http://schemas.openxmlformats.org/drawingml/2006/main">
+              <a:graphicData uri="http://schemas.openxmlformats.org/drawingml/2006/picture">
+                <pic:pic xmlns:pic="http://schemas.openxmlformats.org/drawingml/2006/picture">
+                  <pic:nvPicPr>
+                    <pic:cNvPr id="798026739" name="Picture 1" descr="A screenshot of a computer&#10;&#10;Description automatically generated"/>
+                    <pic:cNvPicPr/>
+                  </pic:nvPicPr>
+                  <pic:blipFill>
+                    <a:blip r:embed="rId17"/>
+                    <a:stretch>
+                      <a:fillRect/>
+                    </a:stretch>
+                  </pic:blipFill>
+                  <pic:spPr>
+                    <a:xfrm>
+                      <a:off x="0" y="0"/>
+                      <a:ext cx="5731510" cy="3080385"/>
+                    </a:xfrm>
+                    <a:prstGeom prst="rect">
+                      <a:avLst/>
+                    </a:prstGeom>
+                  </pic:spPr>
+                </pic:pic>
+              </a:graphicData>
+            </a:graphic>
+          </wp:inline>
+        </w:drawing>
+      </w:r>
+    </w:p>
+    <w:p>
+      <w:pPr>
+        <w:pStyle w:val="Caption"/>
+        <w:rPr>
+          <w:sz w:val="28"/>
+          <w:szCs w:val="28"/>
+        </w:rPr>
+      </w:pPr>
+      <w:r>
+        <w:t xml:space="preserve">Figura </w:t>
+      </w:r>
+      <w:r>
+        <w:fldChar w:fldCharType="begin"/>
+      </w:r>
+      <w:r>
+        <w:instrText xml:space="preserve"> SEQ Figura \* ARABIC </w:instrText>
+      </w:r>
+      <w:r>
+        <w:fldChar w:fldCharType="separate"/>
+      </w:r>
+      <w:r>
+        <w:rPr>
+          <w:noProof/>
+        </w:rPr>
+        <w:t>7</w:t>
+      </w:r>
+      <w:r>
+        <w:fldChar w:fldCharType="end"/>
+      </w:r>
+      <w:r>
+        <w:t xml:space="preserve"> Imagem do inimigo </w:t>
+      </w:r>
+      <w:proofErr w:type="spellStart"/>
+      <w:r>
+        <w:t>Orc</w:t>
+      </w:r>
+      <w:proofErr w:type="spellEnd"/>
+      <w:r>
+        <w:t xml:space="preserve"> e seus nodes.</w:t>
+      </w:r>
+    </w:p>
+    <w:p>
+      <w:pPr>
+        <w:rPr>
+          <w:sz w:val="28"/>
+          <w:szCs w:val="28"/>
+        </w:rPr>
+      </w:pPr>
+      <w:bookmarkStart w:id="13" w:name="_Toc176292286"/>
+      <w:r>
+        <w:rPr>
+          <w:sz w:val="28"/>
+          <w:szCs w:val="28"/>
+        </w:rPr>
+        <w:lastRenderedPageBreak/>
+        <w:t xml:space="preserve">Para a funcionalidade dos </w:t>
+      </w:r>
+      <w:proofErr w:type="spellStart"/>
+      <w:r>
+        <w:rPr>
+          <w:i/>
+          <w:iCs/>
+          <w:sz w:val="28"/>
+          <w:szCs w:val="28"/>
+        </w:rPr>
+        <w:t>Orcs</w:t>
+      </w:r>
+      <w:proofErr w:type="spellEnd"/>
+      <w:r>
+        <w:rPr>
+          <w:sz w:val="28"/>
+          <w:szCs w:val="28"/>
+        </w:rPr>
+        <w:t>, e necessário que recebam a posição do jogador e se movimentem em sua direção constantemente. Caso entrem em contato com ele, devem infringir dano.</w:t>
+      </w:r>
+      <w:r>
+        <w:rPr>
+          <w:sz w:val="28"/>
+          <w:szCs w:val="28"/>
+        </w:rPr>
+        <w:t xml:space="preserve"> Para atingir essa funcionalidade, é recebida a posição global do jogador e utiliza-se uma função base da engine para direcionar a posição do </w:t>
+      </w:r>
+      <w:proofErr w:type="spellStart"/>
+      <w:r>
+        <w:rPr>
+          <w:i/>
+          <w:iCs/>
+          <w:sz w:val="28"/>
+          <w:szCs w:val="28"/>
+        </w:rPr>
+        <w:t>Orc</w:t>
+      </w:r>
+      <w:proofErr w:type="spellEnd"/>
+      <w:r>
+        <w:rPr>
+          <w:sz w:val="28"/>
+          <w:szCs w:val="28"/>
+        </w:rPr>
+        <w:t xml:space="preserve"> até a do jogador.</w:t>
+      </w:r>
+    </w:p>
+    <w:p>
+      <w:pPr>
+        <w:rPr>
+          <w:sz w:val="28"/>
+          <w:szCs w:val="28"/>
+        </w:rPr>
+      </w:pPr>
+    </w:p>
+    <w:p>
+      <w:pPr>
+        <w:rPr>
+          <w:sz w:val="28"/>
+          <w:szCs w:val="28"/>
+        </w:rPr>
+      </w:pPr>
+      <w:r>
+        <w:rPr>
+          <w:sz w:val="28"/>
+          <w:szCs w:val="28"/>
+        </w:rPr>
+        <w:t>Na criação do script, foi feito um código modular e flexível que fosse capaz de ser utilizado para todos os possíveis tipos diferentes de inimigos que poderiam ser adicionados.</w:t>
+      </w:r>
+    </w:p>
+    <w:p>
+      <w:pPr>
+        <w:rPr>
+          <w:sz w:val="28"/>
+          <w:szCs w:val="28"/>
+        </w:rPr>
+      </w:pPr>
+    </w:p>
+    <w:p>
+      <w:pPr>
+        <w:rPr>
+          <w:sz w:val="28"/>
+          <w:szCs w:val="28"/>
+        </w:rPr>
+      </w:pPr>
+      <w:r>
+        <w:rPr>
+          <w:sz w:val="28"/>
+          <w:szCs w:val="28"/>
+        </w:rPr>
+        <w:t xml:space="preserve">A detecção de colisões é feita nos scripts do jogador e da arma. Caso o </w:t>
+      </w:r>
+      <w:r>
+        <w:rPr>
+          <w:i/>
+          <w:iCs/>
+          <w:sz w:val="28"/>
+          <w:szCs w:val="28"/>
+        </w:rPr>
+        <w:t>node</w:t>
+      </w:r>
+      <w:r>
+        <w:rPr>
+          <w:sz w:val="28"/>
+          <w:szCs w:val="28"/>
+        </w:rPr>
+        <w:t xml:space="preserve"> de colisão do </w:t>
+      </w:r>
+      <w:proofErr w:type="spellStart"/>
+      <w:r>
+        <w:rPr>
+          <w:i/>
+          <w:iCs/>
+          <w:sz w:val="28"/>
+          <w:szCs w:val="28"/>
+        </w:rPr>
+        <w:t>Orc</w:t>
+      </w:r>
+      <w:proofErr w:type="spellEnd"/>
+      <w:r>
+        <w:rPr>
+          <w:sz w:val="28"/>
+          <w:szCs w:val="28"/>
+        </w:rPr>
+        <w:t xml:space="preserve"> entre em contato com o </w:t>
+      </w:r>
+      <w:r>
+        <w:rPr>
+          <w:i/>
+          <w:iCs/>
+          <w:sz w:val="28"/>
+          <w:szCs w:val="28"/>
+        </w:rPr>
+        <w:t>node</w:t>
+      </w:r>
+      <w:r>
+        <w:rPr>
+          <w:sz w:val="32"/>
+          <w:szCs w:val="32"/>
+        </w:rPr>
+        <w:t xml:space="preserve"> de colisão </w:t>
+      </w:r>
+      <w:r>
+        <w:rPr>
+          <w:sz w:val="28"/>
+          <w:szCs w:val="28"/>
+        </w:rPr>
+        <w:t xml:space="preserve">do jogador, o jogador leva dano e fica invulnerável por alguns milissegundos. Caso entre em contato com o disparo de uma arma, o </w:t>
+      </w:r>
+      <w:proofErr w:type="spellStart"/>
+      <w:r>
+        <w:rPr>
+          <w:i/>
+          <w:iCs/>
+          <w:sz w:val="28"/>
+          <w:szCs w:val="28"/>
+        </w:rPr>
+        <w:t>Orc</w:t>
+      </w:r>
+      <w:proofErr w:type="spellEnd"/>
+      <w:r>
+        <w:rPr>
+          <w:sz w:val="28"/>
+          <w:szCs w:val="28"/>
+        </w:rPr>
+        <w:t xml:space="preserve"> leva dano, se a vida estiver igual ou menor que zero, suas colisões são removidas e é utilizada uma animação para sua morte, seguindo da remoção do </w:t>
+      </w:r>
+      <w:proofErr w:type="spellStart"/>
+      <w:r>
+        <w:rPr>
+          <w:i/>
+          <w:iCs/>
+          <w:sz w:val="28"/>
+          <w:szCs w:val="28"/>
+        </w:rPr>
+        <w:t>Orc</w:t>
+      </w:r>
+      <w:proofErr w:type="spellEnd"/>
+      <w:r>
+        <w:rPr>
+          <w:sz w:val="28"/>
+          <w:szCs w:val="28"/>
+        </w:rPr>
+        <w:t xml:space="preserve"> do jogo.</w:t>
+      </w:r>
+      <w:r>
+        <w:rPr>
+          <w:sz w:val="28"/>
+          <w:szCs w:val="28"/>
+        </w:rPr>
+        <w:t xml:space="preserve"> Já se o </w:t>
+      </w:r>
+      <w:proofErr w:type="spellStart"/>
+      <w:r>
+        <w:rPr>
+          <w:i/>
+          <w:iCs/>
+          <w:sz w:val="28"/>
+          <w:szCs w:val="28"/>
+        </w:rPr>
+        <w:t>Orc</w:t>
+      </w:r>
+      <w:proofErr w:type="spellEnd"/>
+      <w:r>
+        <w:rPr>
+          <w:sz w:val="28"/>
+          <w:szCs w:val="28"/>
+        </w:rPr>
+        <w:t xml:space="preserve"> for atingido e sua vida esteja maior que zero, é utilizada uma animação para indicar que foi atingido e sua funcionalidade continua igual, até ter sido eliminado ou ter eliminado o jogador.</w:t>
+      </w:r>
+    </w:p>
+    <w:p>
+      <w:pPr>
+        <w:rPr>
+          <w:sz w:val="28"/>
+          <w:szCs w:val="28"/>
+        </w:rPr>
+      </w:pPr>
+    </w:p>
+    <w:p>
+      <w:pPr>
+        <w:pStyle w:val="Heading2"/>
+        <w:rPr>
+          <w:rFonts w:ascii="Cambria" w:hAnsi="Cambria"/>
+          <w:sz w:val="40"/>
+          <w:szCs w:val="40"/>
+        </w:rPr>
+      </w:pPr>
+      <w:r>
+        <w:rPr>
+          <w:rFonts w:ascii="Cambria" w:hAnsi="Cambria"/>
+          <w:sz w:val="40"/>
+          <w:szCs w:val="40"/>
+        </w:rPr>
+        <w:t>Continuação do desenvolvimento</w:t>
+      </w:r>
+    </w:p>
+    <w:p>
+      <w:pPr>
+        <w:rPr>
+          <w:sz w:val="28"/>
+          <w:szCs w:val="28"/>
+        </w:rPr>
+      </w:pPr>
+      <w:r>
+        <w:rPr>
+          <w:sz w:val="28"/>
+          <w:szCs w:val="28"/>
+        </w:rPr>
+        <w:t xml:space="preserve">Após a implementação das funcionalidades descritas acima, e com um melhor entendimento da complexidade do projeto e suas funcionalidades. Foi feita a continuação do desenvolvimento, com a criação de todas as funcionalidades de uma partida, as interfaces necessárias para o jogo </w:t>
+      </w:r>
+      <w:r>
+        <w:rPr>
+          <w:sz w:val="28"/>
+          <w:szCs w:val="28"/>
+        </w:rPr>
+        <w:t>e o sistema de áudio e configurações.</w:t>
+      </w:r>
+    </w:p>
+    <w:p>
+      <w:pPr>
+        <w:rPr>
+          <w:sz w:val="28"/>
+          <w:szCs w:val="28"/>
+        </w:rPr>
+      </w:pPr>
+    </w:p>
+    <w:p>
+      <w:pPr>
+        <w:pStyle w:val="Heading3"/>
+        <w:rPr>
+          <w:rFonts w:ascii="Cambria" w:hAnsi="Cambria"/>
+          <w:sz w:val="36"/>
+          <w:szCs w:val="36"/>
+        </w:rPr>
+      </w:pPr>
+      <w:r>
+        <w:rPr>
+          <w:rFonts w:ascii="Cambria" w:hAnsi="Cambria"/>
+          <w:sz w:val="36"/>
+          <w:szCs w:val="36"/>
+        </w:rPr>
+        <w:t>Sistema de ondas</w:t>
+      </w:r>
+    </w:p>
+    <w:p>
+      <w:pPr>
+        <w:rPr>
+          <w:sz w:val="28"/>
+          <w:szCs w:val="28"/>
+        </w:rPr>
+      </w:pPr>
+      <w:r>
+        <w:rPr>
+          <w:sz w:val="28"/>
+          <w:szCs w:val="28"/>
+        </w:rPr>
+        <w:t xml:space="preserve">Na continuação do desenvolvimento, foi feita a criação do sistema de ondas de inimigos que surgem automaticamente. Para isso, foram adicionados mais 2 tipos diferentes de inimigos, os </w:t>
+      </w:r>
+      <w:proofErr w:type="spellStart"/>
+      <w:r>
+        <w:rPr>
+          <w:i/>
+          <w:iCs/>
+          <w:sz w:val="28"/>
+          <w:szCs w:val="28"/>
+        </w:rPr>
+        <w:t>Skeleton</w:t>
+      </w:r>
+      <w:r>
+        <w:rPr>
+          <w:sz w:val="28"/>
+          <w:szCs w:val="28"/>
+        </w:rPr>
+        <w:t>s</w:t>
+      </w:r>
+      <w:proofErr w:type="spellEnd"/>
+      <w:r>
+        <w:rPr>
+          <w:sz w:val="28"/>
+          <w:szCs w:val="28"/>
+        </w:rPr>
+        <w:t xml:space="preserve"> e os </w:t>
+      </w:r>
+      <w:proofErr w:type="spellStart"/>
+      <w:r>
+        <w:rPr>
+          <w:i/>
+          <w:iCs/>
+          <w:sz w:val="28"/>
+          <w:szCs w:val="28"/>
+        </w:rPr>
+        <w:t>Flying</w:t>
+      </w:r>
+      <w:proofErr w:type="spellEnd"/>
+      <w:r>
+        <w:rPr>
+          <w:i/>
+          <w:iCs/>
+          <w:sz w:val="28"/>
+          <w:szCs w:val="28"/>
+        </w:rPr>
+        <w:t xml:space="preserve"> Eyes</w:t>
+      </w:r>
+      <w:r>
+        <w:rPr>
+          <w:sz w:val="28"/>
+          <w:szCs w:val="28"/>
+        </w:rPr>
+        <w:t xml:space="preserve">. Funcionam exatamente como os </w:t>
+      </w:r>
+      <w:proofErr w:type="spellStart"/>
+      <w:r>
+        <w:rPr>
+          <w:i/>
+          <w:iCs/>
+          <w:sz w:val="28"/>
+          <w:szCs w:val="28"/>
+        </w:rPr>
+        <w:t>Orcs</w:t>
+      </w:r>
+      <w:proofErr w:type="spellEnd"/>
+      <w:r>
+        <w:rPr>
+          <w:sz w:val="28"/>
+          <w:szCs w:val="28"/>
+        </w:rPr>
+        <w:t xml:space="preserve"> e tem atribuído o mesmo script, para manter a funcionalidade.</w:t>
+      </w:r>
+    </w:p>
+    <w:p>
+      <w:pPr>
+        <w:rPr>
+          <w:sz w:val="28"/>
+          <w:szCs w:val="28"/>
+        </w:rPr>
+      </w:pPr>
+    </w:p>
+    <w:p>
+      <w:pPr>
+        <w:rPr>
+          <w:sz w:val="28"/>
+          <w:szCs w:val="28"/>
+        </w:rPr>
+      </w:pPr>
+      <w:r>
+        <w:rPr>
+          <w:sz w:val="28"/>
+          <w:szCs w:val="28"/>
+        </w:rPr>
+        <w:t>O sistema possui um tempo total</w:t>
+      </w:r>
+      <w:r>
+        <w:rPr>
+          <w:sz w:val="28"/>
+          <w:szCs w:val="28"/>
+        </w:rPr>
+        <w:t xml:space="preserve"> que</w:t>
+      </w:r>
+      <w:r>
+        <w:rPr>
+          <w:sz w:val="28"/>
+          <w:szCs w:val="28"/>
+        </w:rPr>
+        <w:t xml:space="preserve"> vai sendo reduzido com o passar do tempo</w:t>
+      </w:r>
+      <w:r>
+        <w:rPr>
+          <w:sz w:val="28"/>
+          <w:szCs w:val="28"/>
+        </w:rPr>
+        <w:t xml:space="preserve"> até a conclusão da partida ou a eliminação do jogador</w:t>
+      </w:r>
+      <w:r>
+        <w:rPr>
+          <w:sz w:val="28"/>
+          <w:szCs w:val="28"/>
+        </w:rPr>
+        <w:t>. Enquanto o tempo é maior que zero, inimigos surgem em um círculo a volta da posição do jogador. Foi decidido o uso de 10 minutos para a duração da partida, e para cada minuto que passa, surge uma nova onda de inimigos diferente da anterior</w:t>
+      </w:r>
+      <w:r>
+        <w:rPr>
+          <w:sz w:val="28"/>
+          <w:szCs w:val="28"/>
+        </w:rPr>
+        <w:t xml:space="preserve">, com valores diferentes para vida, tempo para o surgimento do próximo inimigo, quantidade </w:t>
+      </w:r>
+      <w:r>
+        <w:rPr>
+          <w:sz w:val="28"/>
+          <w:szCs w:val="28"/>
+        </w:rPr>
+        <w:lastRenderedPageBreak/>
+        <w:t>máxima de inimigos para uma onda, quantidade máxima de inimigos na tela ao mesmo tempo e duração em segundos</w:t>
+      </w:r>
+      <w:r>
+        <w:rPr>
+          <w:sz w:val="28"/>
+          <w:szCs w:val="28"/>
+        </w:rPr>
+        <w:t>.</w:t>
+      </w:r>
+    </w:p>
+    <w:p>
+      <w:pPr>
+        <w:rPr>
+          <w:sz w:val="28"/>
+          <w:szCs w:val="28"/>
+        </w:rPr>
+      </w:pPr>
+    </w:p>
+    <w:p>
+      <w:pPr>
+        <w:pStyle w:val="Heading3"/>
+        <w:rPr>
+          <w:rFonts w:ascii="Cambria" w:hAnsi="Cambria"/>
+          <w:sz w:val="36"/>
+          <w:szCs w:val="36"/>
+        </w:rPr>
+      </w:pPr>
+      <w:r>
+        <w:rPr>
+          <w:rFonts w:ascii="Cambria" w:hAnsi="Cambria"/>
+          <w:sz w:val="36"/>
+          <w:szCs w:val="36"/>
+        </w:rPr>
+        <w:t xml:space="preserve">Criação </w:t>
+      </w:r>
+      <w:r>
+        <w:rPr>
+          <w:rFonts w:ascii="Cambria" w:hAnsi="Cambria"/>
+          <w:sz w:val="36"/>
+          <w:szCs w:val="36"/>
+        </w:rPr>
+        <w:t>das interfaces</w:t>
+      </w:r>
+    </w:p>
+    <w:p>
+      <w:pPr>
+        <w:rPr>
+          <w:sz w:val="28"/>
+          <w:szCs w:val="28"/>
+        </w:rPr>
+      </w:pPr>
+      <w:r>
+        <w:rPr>
+          <w:sz w:val="28"/>
+          <w:szCs w:val="28"/>
+        </w:rPr>
+        <w:t>Para a criação das interfaces, foram utilizadas cenas diferentes para cada uma das interfaces do jogo.</w:t>
+      </w:r>
+      <w:r>
+        <w:rPr>
+          <w:sz w:val="28"/>
+          <w:szCs w:val="28"/>
+        </w:rPr>
+        <w:t xml:space="preserve"> Em todas estas interfaces são utilizados estilos e layouts diferentes utilizando os </w:t>
+      </w:r>
+      <w:r>
+        <w:rPr>
+          <w:i/>
+          <w:iCs/>
+          <w:sz w:val="28"/>
+          <w:szCs w:val="28"/>
+        </w:rPr>
+        <w:t>nodes</w:t>
+      </w:r>
+      <w:r>
+        <w:rPr>
+          <w:sz w:val="28"/>
+          <w:szCs w:val="28"/>
+        </w:rPr>
+        <w:t xml:space="preserve"> específicos para interfaces na engine.</w:t>
+      </w:r>
+    </w:p>
+    <w:p>
+      <w:pPr>
+        <w:rPr>
+          <w:sz w:val="28"/>
+          <w:szCs w:val="28"/>
+        </w:rPr>
+      </w:pPr>
+      <w:r>
+        <w:rPr>
+          <w:sz w:val="28"/>
+          <w:szCs w:val="28"/>
+        </w:rPr>
+        <w:t xml:space="preserve">Classes essas como </w:t>
+      </w:r>
+      <w:proofErr w:type="spellStart"/>
+      <w:r>
+        <w:rPr>
+          <w:b/>
+          <w:bCs/>
+          <w:sz w:val="28"/>
+          <w:szCs w:val="28"/>
+        </w:rPr>
+        <w:t>Control</w:t>
+      </w:r>
+      <w:proofErr w:type="spellEnd"/>
+      <w:r>
+        <w:rPr>
+          <w:sz w:val="28"/>
+          <w:szCs w:val="28"/>
+        </w:rPr>
+        <w:t xml:space="preserve">, que possibilita o controle irrestrito dentro daquele espaço, como mudanças de tamanho, posição. É a classe base para todos os </w:t>
+      </w:r>
+      <w:r>
+        <w:rPr>
+          <w:i/>
+          <w:iCs/>
+          <w:sz w:val="28"/>
+          <w:szCs w:val="28"/>
+        </w:rPr>
+        <w:t>nodes</w:t>
+      </w:r>
+      <w:r>
+        <w:rPr>
+          <w:sz w:val="28"/>
+          <w:szCs w:val="28"/>
+        </w:rPr>
+        <w:t xml:space="preserve"> relacionados a interface de usuário. Foram implementados diversos </w:t>
+      </w:r>
+      <w:proofErr w:type="spellStart"/>
+      <w:r>
+        <w:rPr>
+          <w:b/>
+          <w:bCs/>
+          <w:sz w:val="28"/>
+          <w:szCs w:val="28"/>
+        </w:rPr>
+        <w:t>VBoxContainer</w:t>
+      </w:r>
+      <w:proofErr w:type="spellEnd"/>
+      <w:r>
+        <w:rPr>
+          <w:sz w:val="28"/>
+          <w:szCs w:val="28"/>
+        </w:rPr>
+        <w:t xml:space="preserve"> e </w:t>
+      </w:r>
+      <w:proofErr w:type="spellStart"/>
+      <w:r>
+        <w:rPr>
+          <w:b/>
+          <w:bCs/>
+          <w:sz w:val="28"/>
+          <w:szCs w:val="28"/>
+        </w:rPr>
+        <w:t>HBoxContainer</w:t>
+      </w:r>
+      <w:proofErr w:type="spellEnd"/>
+      <w:r>
+        <w:rPr>
+          <w:sz w:val="28"/>
+          <w:szCs w:val="28"/>
+        </w:rPr>
+        <w:t>, ambos containers usados para criar layouts verticais e horizontais, respectivamente.</w:t>
+      </w:r>
+      <w:r>
+        <w:rPr>
+          <w:sz w:val="28"/>
+          <w:szCs w:val="28"/>
+        </w:rPr>
+        <w:t xml:space="preserve"> Foi utilizado também o node </w:t>
+      </w:r>
+    </w:p>
+    <w:p>
+      <w:pPr>
+        <w:pStyle w:val="Heading3"/>
+        <w:rPr>
+          <w:rFonts w:ascii="Cambria" w:hAnsi="Cambria"/>
+          <w:sz w:val="36"/>
+          <w:szCs w:val="36"/>
+        </w:rPr>
+      </w:pPr>
+      <w:r>
+        <w:rPr>
+          <w:rFonts w:ascii="Cambria" w:hAnsi="Cambria"/>
+          <w:sz w:val="32"/>
+          <w:szCs w:val="32"/>
+        </w:rPr>
+        <w:t>Menu</w:t>
+      </w:r>
+      <w:r>
+        <w:rPr>
+          <w:rFonts w:ascii="Cambria" w:hAnsi="Cambria"/>
+          <w:sz w:val="36"/>
+          <w:szCs w:val="36"/>
+        </w:rPr>
+        <w:t xml:space="preserve"> </w:t>
+      </w:r>
+      <w:r>
+        <w:rPr>
+          <w:rFonts w:ascii="Cambria" w:hAnsi="Cambria"/>
+          <w:sz w:val="32"/>
+          <w:szCs w:val="32"/>
+        </w:rPr>
+        <w:t>Principal</w:t>
+      </w:r>
+    </w:p>
+    <w:p>
+      <w:pPr>
+        <w:rPr>
+          <w:sz w:val="28"/>
+          <w:szCs w:val="28"/>
+        </w:rPr>
+      </w:pPr>
+      <w:r>
+        <w:rPr>
+          <w:sz w:val="28"/>
+          <w:szCs w:val="28"/>
+        </w:rPr>
+        <w:t>Este menu funciona como base para o jogo</w:t>
+      </w:r>
+      <w:r>
+        <w:rPr>
+          <w:sz w:val="28"/>
+          <w:szCs w:val="28"/>
+        </w:rPr>
+        <w:t xml:space="preserve">. Nele é </w:t>
+      </w:r>
+      <w:r>
+        <w:rPr>
+          <w:sz w:val="28"/>
+          <w:szCs w:val="28"/>
+        </w:rPr>
+        <w:t>possível</w:t>
+      </w:r>
+      <w:r>
+        <w:rPr>
+          <w:sz w:val="28"/>
+          <w:szCs w:val="28"/>
+        </w:rPr>
+        <w:t xml:space="preserve"> começar uma partida, acessar a página de aprimoramentos permanentes, acessar as configurações ou sair do jogo.</w:t>
+      </w:r>
+    </w:p>
+    <w:p>
+      <w:pPr>
+        <w:rPr>
+          <w:sz w:val="28"/>
+          <w:szCs w:val="28"/>
+        </w:rPr>
+      </w:pPr>
+    </w:p>
+    <w:p>
+      <w:pPr>
+        <w:keepNext/>
+      </w:pPr>
+      <w:r>
+        <w:rPr>
+          <w:sz w:val="28"/>
+          <w:szCs w:val="28"/>
+        </w:rPr>
+        <w:drawing>
+          <wp:inline distT="0" distB="0" distL="0" distR="0" wp14:anchorId="22BAB94B" wp14:editId="6B1BE377">
+            <wp:extent cx="5731510" cy="3223895"/>
+            <wp:effectExtent l="0" t="0" r="2540" b="0"/>
+            <wp:docPr id="515715387" name="Picture 1" descr="A screenshot of a video game&#10;&#10;Description automatically generated"/>
+            <wp:cNvGraphicFramePr>
+              <a:graphicFrameLocks xmlns:a="http://schemas.openxmlformats.org/drawingml/2006/main" noChangeAspect="1"/>
+            </wp:cNvGraphicFramePr>
+            <a:graphic xmlns:a="http://schemas.openxmlformats.org/drawingml/2006/main">
+              <a:graphicData uri="http://schemas.openxmlformats.org/drawingml/2006/picture">
+                <pic:pic xmlns:pic="http://schemas.openxmlformats.org/drawingml/2006/picture">
+                  <pic:nvPicPr>
+                    <pic:cNvPr id="515715387" name="Picture 1" descr="A screenshot of a video game&#10;&#10;Description automatically generated"/>
+                    <pic:cNvPicPr/>
+                  </pic:nvPicPr>
+                  <pic:blipFill>
+                    <a:blip r:embed="rId18"/>
+                    <a:stretch>
+                      <a:fillRect/>
+                    </a:stretch>
+                  </pic:blipFill>
+                  <pic:spPr>
+                    <a:xfrm>
+                      <a:off x="0" y="0"/>
+                      <a:ext cx="5731510" cy="3223895"/>
+                    </a:xfrm>
+                    <a:prstGeom prst="rect">
+                      <a:avLst/>
+                    </a:prstGeom>
+                  </pic:spPr>
+                </pic:pic>
+              </a:graphicData>
+            </a:graphic>
+          </wp:inline>
+        </w:drawing>
+      </w:r>
+    </w:p>
+    <w:p>
+      <w:pPr>
+        <w:pStyle w:val="Caption"/>
+      </w:pPr>
+      <w:r>
+        <w:t xml:space="preserve">Figura </w:t>
+      </w:r>
+      <w:r>
+        <w:fldChar w:fldCharType="begin"/>
+      </w:r>
+      <w:r>
+        <w:instrText xml:space="preserve"> SEQ Figura \* ARABIC </w:instrText>
+      </w:r>
+      <w:r>
+        <w:fldChar w:fldCharType="separate"/>
+      </w:r>
+      <w:r>
+        <w:rPr>
+          <w:noProof/>
+        </w:rPr>
+        <w:t>8</w:t>
+      </w:r>
+      <w:r>
+        <w:fldChar w:fldCharType="end"/>
+      </w:r>
+      <w:r>
+        <w:t xml:space="preserve"> Imagem do menu principal.</w:t>
+      </w:r>
+    </w:p>
+    <w:p>
+      <w:pPr>
+        <w:pStyle w:val="Heading3"/>
+        <w:rPr>
+          <w:rFonts w:ascii="Cambria" w:hAnsi="Cambria"/>
+          <w:sz w:val="32"/>
+          <w:szCs w:val="32"/>
+        </w:rPr>
+      </w:pPr>
+      <w:r>
+        <w:rPr>
+          <w:rFonts w:ascii="Cambria" w:hAnsi="Cambria"/>
+          <w:sz w:val="32"/>
+          <w:szCs w:val="32"/>
+        </w:rPr>
+        <w:t>Menu de aprimoramentos permanente</w:t>
+      </w:r>
+    </w:p>
+    <w:p>
+      <w:pPr>
+        <w:keepNext/>
+      </w:pPr>
+      <w:r>
+        <w:rPr>
+          <w:sz w:val="28"/>
+          <w:szCs w:val="28"/>
+        </w:rPr>
+        <w:t>Neste menu, podem ser feito os aprimoramentos permanentes com o ouro obtido durante as partidas. Ao clicar em um aprimoramento, sua descrição e preço surgem na parte inferior, sendo possível também reembolsar os aprimoramentos feitos, no desejo de um desafio maior. Possui também um botão para retornar ao menu principal.</w:t>
+      </w:r>
+      <w:r>
+        <w:rPr>
+          <w:sz w:val="28"/>
+          <w:szCs w:val="28"/>
+        </w:rPr>
+        <w:lastRenderedPageBreak/>
+        <w:drawing>
+          <wp:inline distT="0" distB="0" distL="0" distR="0" wp14:anchorId="27CCAB7C" wp14:editId="64423B6D">
+            <wp:extent cx="5731510" cy="3223895"/>
+            <wp:effectExtent l="0" t="0" r="2540" b="0"/>
+            <wp:docPr id="446993414" name="Picture 1" descr="A screenshot of a video game&#10;&#10;Description automatically generated"/>
+            <wp:cNvGraphicFramePr>
+              <a:graphicFrameLocks xmlns:a="http://schemas.openxmlformats.org/drawingml/2006/main" noChangeAspect="1"/>
+            </wp:cNvGraphicFramePr>
+            <a:graphic xmlns:a="http://schemas.openxmlformats.org/drawingml/2006/main">
+              <a:graphicData uri="http://schemas.openxmlformats.org/drawingml/2006/picture">
+                <pic:pic xmlns:pic="http://schemas.openxmlformats.org/drawingml/2006/picture">
+                  <pic:nvPicPr>
+                    <pic:cNvPr id="446993414" name="Picture 1" descr="A screenshot of a video game&#10;&#10;Description automatically generated"/>
+                    <pic:cNvPicPr/>
+                  </pic:nvPicPr>
+                  <pic:blipFill>
+                    <a:blip r:embed="rId19"/>
+                    <a:stretch>
+                      <a:fillRect/>
+                    </a:stretch>
+                  </pic:blipFill>
+                  <pic:spPr>
+                    <a:xfrm>
+                      <a:off x="0" y="0"/>
+                      <a:ext cx="5731510" cy="3223895"/>
+                    </a:xfrm>
+                    <a:prstGeom prst="rect">
+                      <a:avLst/>
+                    </a:prstGeom>
+                  </pic:spPr>
+                </pic:pic>
+              </a:graphicData>
+            </a:graphic>
+          </wp:inline>
+        </w:drawing>
+      </w:r>
+    </w:p>
+    <w:p>
+      <w:pPr>
+        <w:pStyle w:val="Caption"/>
+      </w:pPr>
+      <w:r>
+        <w:t xml:space="preserve">Figura </w:t>
+      </w:r>
+      <w:r>
+        <w:fldChar w:fldCharType="begin"/>
+      </w:r>
+      <w:r>
+        <w:instrText xml:space="preserve"> SEQ Figura \* ARABIC </w:instrText>
+      </w:r>
+      <w:r>
+        <w:fldChar w:fldCharType="separate"/>
+      </w:r>
+      <w:r>
+        <w:rPr>
+          <w:noProof/>
+        </w:rPr>
+        <w:t>9</w:t>
+      </w:r>
+      <w:r>
+        <w:fldChar w:fldCharType="end"/>
+      </w:r>
+      <w:r>
+        <w:t xml:space="preserve"> Imagem do menu de aprimoramentos permanentes sem nenhuma opção selecionada</w:t>
+      </w:r>
+      <w:r>
+        <w:t>.</w:t>
+      </w:r>
+    </w:p>
+    <w:p>
+      <w:pPr>
+        <w:pStyle w:val="Caption"/>
+        <w:rPr>
+          <w:sz w:val="28"/>
+          <w:szCs w:val="28"/>
+        </w:rPr>
+      </w:pPr>
+      <w:r>
+        <w:rPr>
+          <w:noProof/>
+          <w14:ligatures w14:val="standardContextual"/>
+        </w:rPr>
+        <w:drawing>
+          <wp:inline distT="0" distB="0" distL="0" distR="0" wp14:anchorId="46602436" wp14:editId="76922121">
+            <wp:extent cx="5731510" cy="3223895"/>
+            <wp:effectExtent l="0" t="0" r="2540" b="0"/>
+            <wp:docPr id="585945104" name="Picture 1" descr="A screenshot of a video game&#10;&#10;Description automatically generated"/>
+            <wp:cNvGraphicFramePr>
+              <a:graphicFrameLocks xmlns:a="http://schemas.openxmlformats.org/drawingml/2006/main" noChangeAspect="1"/>
+            </wp:cNvGraphicFramePr>
+            <a:graphic xmlns:a="http://schemas.openxmlformats.org/drawingml/2006/main">
+              <a:graphicData uri="http://schemas.openxmlformats.org/drawingml/2006/picture">
+                <pic:pic xmlns:pic="http://schemas.openxmlformats.org/drawingml/2006/picture">
+                  <pic:nvPicPr>
+                    <pic:cNvPr id="585945104" name="Picture 1" descr="A screenshot of a video game&#10;&#10;Description automatically generated"/>
+                    <pic:cNvPicPr/>
+                  </pic:nvPicPr>
+                  <pic:blipFill>
+                    <a:blip r:embed="rId20"/>
+                    <a:stretch>
+                      <a:fillRect/>
+                    </a:stretch>
+                  </pic:blipFill>
+                  <pic:spPr>
+                    <a:xfrm>
+                      <a:off x="0" y="0"/>
+                      <a:ext cx="5731510" cy="3223895"/>
+                    </a:xfrm>
+                    <a:prstGeom prst="rect">
+                      <a:avLst/>
+                    </a:prstGeom>
+                  </pic:spPr>
+                </pic:pic>
+              </a:graphicData>
+            </a:graphic>
+          </wp:inline>
+        </w:drawing>
+      </w:r>
+      <w:r>
+        <w:t xml:space="preserve">Figura </w:t>
+      </w:r>
+      <w:r>
+        <w:fldChar w:fldCharType="begin"/>
+      </w:r>
+      <w:r>
+        <w:instrText xml:space="preserve"> SEQ Figura \* ARABIC </w:instrText>
+      </w:r>
+      <w:r>
+        <w:fldChar w:fldCharType="separate"/>
+      </w:r>
+      <w:r>
+        <w:rPr>
+          <w:noProof/>
+        </w:rPr>
+        <w:t>10</w:t>
+      </w:r>
+      <w:r>
+        <w:fldChar w:fldCharType="end"/>
+      </w:r>
+      <w:r>
+        <w:t xml:space="preserve"> Imagem </w:t>
+      </w:r>
+      <w:r>
+        <w:t>do menu de</w:t>
+      </w:r>
+      <w:r>
+        <w:t xml:space="preserve"> aprimoramentos permanentes</w:t>
+      </w:r>
+      <w:r>
+        <w:t xml:space="preserve"> com uma opção selecionada</w:t>
+      </w:r>
+      <w:r>
+        <w:t>.</w:t>
+      </w:r>
+    </w:p>
+    <w:p>
+      <w:pPr>
+        <w:pStyle w:val="Caption"/>
+        <w:keepNext/>
+      </w:pPr>
+      <w:r>
+        <w:rPr>
+          <w:noProof/>
+          <w14:ligatures w14:val="standardContextual"/>
+        </w:rPr>
+        <w:lastRenderedPageBreak/>
+        <w:drawing>
+          <wp:inline distT="0" distB="0" distL="0" distR="0" wp14:anchorId="386BF9A0" wp14:editId="655FDEBF">
+            <wp:extent cx="5731510" cy="3223895"/>
+            <wp:effectExtent l="0" t="0" r="2540" b="0"/>
+            <wp:docPr id="38887832" name="Picture 1" descr="A screenshot of a video game&#10;&#10;Description automatically generated"/>
+            <wp:cNvGraphicFramePr>
+              <a:graphicFrameLocks xmlns:a="http://schemas.openxmlformats.org/drawingml/2006/main" noChangeAspect="1"/>
+            </wp:cNvGraphicFramePr>
+            <a:graphic xmlns:a="http://schemas.openxmlformats.org/drawingml/2006/main">
+              <a:graphicData uri="http://schemas.openxmlformats.org/drawingml/2006/picture">
+                <pic:pic xmlns:pic="http://schemas.openxmlformats.org/drawingml/2006/picture">
+                  <pic:nvPicPr>
+                    <pic:cNvPr id="38887832" name="Picture 1" descr="A screenshot of a video game&#10;&#10;Description automatically generated"/>
+                    <pic:cNvPicPr/>
+                  </pic:nvPicPr>
+                  <pic:blipFill>
+                    <a:blip r:embed="rId21"/>
+                    <a:stretch>
+                      <a:fillRect/>
+                    </a:stretch>
+                  </pic:blipFill>
+                  <pic:spPr>
+                    <a:xfrm>
+                      <a:off x="0" y="0"/>
+                      <a:ext cx="5731510" cy="3223895"/>
+                    </a:xfrm>
+                    <a:prstGeom prst="rect">
+                      <a:avLst/>
+                    </a:prstGeom>
+                  </pic:spPr>
+                </pic:pic>
+              </a:graphicData>
+            </a:graphic>
+          </wp:inline>
+        </w:drawing>
+      </w:r>
+      <w:r>
+        <w:t xml:space="preserve">Figura </w:t>
+      </w:r>
+      <w:r>
+        <w:fldChar w:fldCharType="begin"/>
+      </w:r>
+      <w:r>
+        <w:instrText xml:space="preserve"> SEQ Figura \* ARABIC </w:instrText>
+      </w:r>
+      <w:r>
+        <w:fldChar w:fldCharType="separate"/>
+      </w:r>
+      <w:r>
+        <w:rPr>
+          <w:noProof/>
+        </w:rPr>
+        <w:t>11</w:t>
+      </w:r>
+      <w:r>
+        <w:fldChar w:fldCharType="end"/>
+      </w:r>
+      <w:r>
+        <w:t xml:space="preserve"> Imagem do menu de aprimoramentos permanentes com uma opção selecionada e no seu nível máximo.</w:t>
+      </w:r>
+    </w:p>
+    <w:p>
+      <w:pPr>
+        <w:pStyle w:val="Heading3"/>
+        <w:rPr>
+          <w:rFonts w:ascii="Cambria" w:hAnsi="Cambria"/>
+          <w:sz w:val="32"/>
+          <w:szCs w:val="32"/>
+        </w:rPr>
+      </w:pPr>
+      <w:r>
+        <w:rPr>
+          <w:rFonts w:ascii="Cambria" w:hAnsi="Cambria"/>
+          <w:sz w:val="32"/>
+          <w:szCs w:val="32"/>
+        </w:rPr>
+        <w:t>Menu de configurações</w:t>
+      </w:r>
+    </w:p>
+    <w:p>
+      <w:pPr>
+        <w:rPr>
+          <w:sz w:val="28"/>
+          <w:szCs w:val="28"/>
+        </w:rPr>
+      </w:pPr>
+      <w:r>
+        <w:rPr>
+          <w:sz w:val="28"/>
+          <w:szCs w:val="28"/>
+        </w:rPr>
+        <w:t xml:space="preserve">Para o menu de configurações, foi utilizado um sistema </w:t>
+      </w:r>
+      <w:r>
+        <w:rPr>
+          <w:sz w:val="28"/>
+          <w:szCs w:val="28"/>
+        </w:rPr>
+        <w:t xml:space="preserve">um pouco </w:t>
+      </w:r>
+      <w:r>
+        <w:rPr>
+          <w:sz w:val="28"/>
+          <w:szCs w:val="28"/>
+        </w:rPr>
+        <w:t>diferente dos outros menus</w:t>
+      </w:r>
+      <w:r>
+        <w:rPr>
+          <w:sz w:val="28"/>
+          <w:szCs w:val="28"/>
+        </w:rPr>
+        <w:t>, devido a necessidade da utilização do mesmo painel dentro de uma partida</w:t>
+      </w:r>
+      <w:r>
+        <w:rPr>
+          <w:sz w:val="28"/>
+          <w:szCs w:val="28"/>
+        </w:rPr>
+        <w:t>.</w:t>
+      </w:r>
+      <w:r>
+        <w:rPr>
+          <w:sz w:val="28"/>
+          <w:szCs w:val="28"/>
+        </w:rPr>
+        <w:t xml:space="preserve"> Para isso, são utilizadas três cenas diferentes. Uma para o painel e todas as suas características como a troca de resolução e a capacidade de alterar o volume do áudio. E as outras duas cenas, instanciam o painel na situação desejada, seja no menu, seja dentro da partida.</w:t>
+      </w:r>
+    </w:p>
+    <w:p/>
+    <w:p>
+      <w:pPr>
+        <w:pStyle w:val="Caption"/>
+        <w:keepNext/>
+      </w:pPr>
+      <w:r>
+        <w:rPr>
+          <w:sz w:val="28"/>
+          <w:szCs w:val="28"/>
+        </w:rPr>
+        <w:drawing>
+          <wp:inline distT="0" distB="0" distL="0" distR="0" wp14:anchorId="35931E03" wp14:editId="04F6131B">
+            <wp:extent cx="5731510" cy="3223895"/>
+            <wp:effectExtent l="0" t="0" r="2540" b="0"/>
+            <wp:docPr id="27307533" name="Picture 1" descr="A screenshot of a computer&#10;&#10;Description automatically generated"/>
+            <wp:cNvGraphicFramePr>
+              <a:graphicFrameLocks xmlns:a="http://schemas.openxmlformats.org/drawingml/2006/main" noChangeAspect="1"/>
+            </wp:cNvGraphicFramePr>
+            <a:graphic xmlns:a="http://schemas.openxmlformats.org/drawingml/2006/main">
+              <a:graphicData uri="http://schemas.openxmlformats.org/drawingml/2006/picture">
+                <pic:pic xmlns:pic="http://schemas.openxmlformats.org/drawingml/2006/picture">
+                  <pic:nvPicPr>
+                    <pic:cNvPr id="27307533" name="Picture 1" descr="A screenshot of a computer&#10;&#10;Description automatically generated"/>
+                    <pic:cNvPicPr/>
+                  </pic:nvPicPr>
+                  <pic:blipFill>
+                    <a:blip r:embed="rId22"/>
+                    <a:stretch>
+                      <a:fillRect/>
+                    </a:stretch>
+                  </pic:blipFill>
+                  <pic:spPr>
+                    <a:xfrm>
+                      <a:off x="0" y="0"/>
+                      <a:ext cx="5731510" cy="3223895"/>
+                    </a:xfrm>
+                    <a:prstGeom prst="rect">
+                      <a:avLst/>
+                    </a:prstGeom>
+                  </pic:spPr>
+                </pic:pic>
+              </a:graphicData>
+            </a:graphic>
+          </wp:inline>
+        </w:drawing>
+      </w:r>
+    </w:p>
+    <w:p>
+      <w:pPr>
+        <w:pStyle w:val="Caption"/>
+        <w:rPr>
+          <w:sz w:val="28"/>
+          <w:szCs w:val="28"/>
+        </w:rPr>
+      </w:pPr>
+      <w:r>
+        <w:t xml:space="preserve">Figura </w:t>
+      </w:r>
+      <w:r>
+        <w:fldChar w:fldCharType="begin"/>
+      </w:r>
+      <w:r>
+        <w:instrText xml:space="preserve"> SEQ Figura \* ARABIC </w:instrText>
+      </w:r>
+      <w:r>
+        <w:fldChar w:fldCharType="separate"/>
+      </w:r>
+      <w:r>
+        <w:rPr>
+          <w:noProof/>
+        </w:rPr>
+        <w:t>12</w:t>
+      </w:r>
+      <w:r>
+        <w:fldChar w:fldCharType="end"/>
+      </w:r>
+      <w:r>
+        <w:t xml:space="preserve"> Imagem do menu de configurações.</w:t>
+      </w:r>
+    </w:p>
+    <w:p>
+      <w:pPr>
+        <w:rPr>
+          <w:noProof/>
+          <w14:ligatures w14:val="standardContextual"/>
+        </w:rPr>
+      </w:pPr>
+    </w:p>
+    <w:p>
+      <w:pPr>
+        <w:keepNext/>
+      </w:pPr>
+      <w:r>
+        <w:rPr>
+          <w:noProof/>
+          <w14:ligatures w14:val="standardContextual"/>
+        </w:rPr>
+        <w:drawing>
+          <wp:inline distT="0" distB="0" distL="0" distR="0" wp14:anchorId="27434B02" wp14:editId="2FAB56EB">
+            <wp:extent cx="5731510" cy="3223895"/>
+            <wp:effectExtent l="0" t="0" r="2540" b="0"/>
+            <wp:docPr id="1034555773" name="Picture 1" descr="A screenshot of a video game&#10;&#10;Description automatically generated"/>
+            <wp:cNvGraphicFramePr>
+              <a:graphicFrameLocks xmlns:a="http://schemas.openxmlformats.org/drawingml/2006/main" noChangeAspect="1"/>
+            </wp:cNvGraphicFramePr>
+            <a:graphic xmlns:a="http://schemas.openxmlformats.org/drawingml/2006/main">
+              <a:graphicData uri="http://schemas.openxmlformats.org/drawingml/2006/picture">
+                <pic:pic xmlns:pic="http://schemas.openxmlformats.org/drawingml/2006/picture">
+                  <pic:nvPicPr>
+                    <pic:cNvPr id="1034555773" name="Picture 1" descr="A screenshot of a video game&#10;&#10;Description automatically generated"/>
+                    <pic:cNvPicPr/>
+                  </pic:nvPicPr>
+                  <pic:blipFill>
+                    <a:blip r:embed="rId23"/>
+                    <a:stretch>
+                      <a:fillRect/>
+                    </a:stretch>
+                  </pic:blipFill>
+                  <pic:spPr>
+                    <a:xfrm>
+                      <a:off x="0" y="0"/>
+                      <a:ext cx="5731510" cy="3223895"/>
+                    </a:xfrm>
+                    <a:prstGeom prst="rect">
+                      <a:avLst/>
+                    </a:prstGeom>
+                  </pic:spPr>
+                </pic:pic>
+              </a:graphicData>
+            </a:graphic>
+          </wp:inline>
+        </w:drawing>
+      </w:r>
+    </w:p>
+    <w:p>
+      <w:pPr>
+        <w:pStyle w:val="Caption"/>
+      </w:pPr>
+      <w:r>
+        <w:t xml:space="preserve">Figura </w:t>
+      </w:r>
+      <w:r>
+        <w:fldChar w:fldCharType="begin"/>
+      </w:r>
+      <w:r>
+        <w:instrText xml:space="preserve"> SEQ Figura \* ARABIC </w:instrText>
+      </w:r>
+      <w:r>
+        <w:fldChar w:fldCharType="separate"/>
+      </w:r>
+      <w:r>
+        <w:rPr>
+          <w:noProof/>
+        </w:rPr>
+        <w:t>13</w:t>
+      </w:r>
+      <w:r>
+        <w:fldChar w:fldCharType="end"/>
+      </w:r>
+      <w:r>
+        <w:t xml:space="preserve"> Imagem do painel de configurações sendo acessado dentro de uma partida.</w:t>
+      </w:r>
+    </w:p>
+    <w:p>
+      <w:pPr>
+        <w:pStyle w:val="Heading3"/>
+        <w:rPr>
+          <w:rFonts w:ascii="Cambria" w:hAnsi="Cambria"/>
+          <w:sz w:val="32"/>
+          <w:szCs w:val="32"/>
+        </w:rPr>
+      </w:pPr>
+      <w:r>
+        <w:rPr>
+          <w:rFonts w:ascii="Cambria" w:hAnsi="Cambria"/>
+          <w:sz w:val="32"/>
+          <w:szCs w:val="32"/>
+        </w:rPr>
+        <w:t>Menu de pause</w:t>
+      </w:r>
+    </w:p>
+    <w:p>
+      <w:pPr>
+        <w:rPr>
+          <w:sz w:val="28"/>
+          <w:szCs w:val="28"/>
+        </w:rPr>
+      </w:pPr>
+      <w:r>
+        <w:rPr>
+          <w:sz w:val="28"/>
+          <w:szCs w:val="28"/>
+        </w:rPr>
+        <w:t xml:space="preserve">Para o menu de pause, </w:t>
+      </w:r>
+      <w:r>
+        <w:rPr>
+          <w:sz w:val="28"/>
+          <w:szCs w:val="28"/>
+        </w:rPr>
+        <w:t xml:space="preserve">todas as funcionalidades do jogo são pausadas, exceto o input pelo mouse. A seguir o painel de pause aparece com três opções, uma para continuar a partida, uma para acessar o painel de configurações e outra para terminar a partida e voltar ao menu. </w:t>
+      </w:r>
+    </w:p>
+    <w:p>
+      <w:pPr>
+        <w:keepNext/>
+      </w:pPr>
+      <w:r>
+        <w:rPr>
+          <w:noProof/>
+          <w14:ligatures w14:val="standardContextual"/>
+        </w:rPr>
+        <w:drawing>
+          <wp:inline distT="0" distB="0" distL="0" distR="0" wp14:anchorId="719348B1" wp14:editId="1FA76690">
+            <wp:extent cx="5731510" cy="3223895"/>
+            <wp:effectExtent l="0" t="0" r="2540" b="0"/>
+            <wp:docPr id="1994162509" name="Picture 1" descr="A screenshot of a video game&#10;&#10;Description automatically generated"/>
+            <wp:cNvGraphicFramePr>
+              <a:graphicFrameLocks xmlns:a="http://schemas.openxmlformats.org/drawingml/2006/main" noChangeAspect="1"/>
+            </wp:cNvGraphicFramePr>
+            <a:graphic xmlns:a="http://schemas.openxmlformats.org/drawingml/2006/main">
+              <a:graphicData uri="http://schemas.openxmlformats.org/drawingml/2006/picture">
+                <pic:pic xmlns:pic="http://schemas.openxmlformats.org/drawingml/2006/picture">
+                  <pic:nvPicPr>
+                    <pic:cNvPr id="1994162509" name="Picture 1" descr="A screenshot of a video game&#10;&#10;Description automatically generated"/>
+                    <pic:cNvPicPr/>
+                  </pic:nvPicPr>
+                  <pic:blipFill>
+                    <a:blip r:embed="rId24"/>
+                    <a:stretch>
+                      <a:fillRect/>
+                    </a:stretch>
+                  </pic:blipFill>
+                  <pic:spPr>
+                    <a:xfrm>
+                      <a:off x="0" y="0"/>
+                      <a:ext cx="5731510" cy="3223895"/>
+                    </a:xfrm>
+                    <a:prstGeom prst="rect">
+                      <a:avLst/>
+                    </a:prstGeom>
+                  </pic:spPr>
+                </pic:pic>
+              </a:graphicData>
+            </a:graphic>
+          </wp:inline>
+        </w:drawing>
+      </w:r>
+    </w:p>
+    <w:p>
+      <w:pPr>
+        <w:pStyle w:val="Caption"/>
+      </w:pPr>
+      <w:r>
+        <w:t xml:space="preserve">Figura </w:t>
+      </w:r>
+      <w:r>
+        <w:fldChar w:fldCharType="begin"/>
+      </w:r>
+      <w:r>
+        <w:instrText xml:space="preserve"> SEQ Figura \* ARABIC </w:instrText>
+      </w:r>
+      <w:r>
+        <w:fldChar w:fldCharType="separate"/>
+      </w:r>
+      <w:r>
+        <w:rPr>
+          <w:noProof/>
+        </w:rPr>
+        <w:t>14</w:t>
+      </w:r>
+      <w:r>
+        <w:fldChar w:fldCharType="end"/>
+      </w:r>
+      <w:r>
+        <w:t xml:space="preserve"> Imagem do menu de pause durante uma partida.</w:t>
+      </w:r>
+    </w:p>
+    <w:p/>
+    <w:p/>
+    <w:p/>
+    <w:p>
+      <w:pPr>
+        <w:pStyle w:val="Heading3"/>
+        <w:rPr>
+          <w:rFonts w:ascii="Cambria" w:hAnsi="Cambria"/>
+          <w:sz w:val="36"/>
+          <w:szCs w:val="36"/>
+        </w:rPr>
+      </w:pPr>
+      <w:r>
+        <w:rPr>
+          <w:rFonts w:ascii="Cambria" w:hAnsi="Cambria"/>
+          <w:sz w:val="36"/>
+          <w:szCs w:val="36"/>
+        </w:rPr>
+        <w:lastRenderedPageBreak/>
+        <w:t>Interface para subir de nível</w:t>
+      </w:r>
+    </w:p>
+    <w:p>
+      <w:pPr>
+        <w:rPr>
+          <w:sz w:val="28"/>
+          <w:szCs w:val="28"/>
+        </w:rPr>
+      </w:pPr>
+      <w:r>
+        <w:rPr>
+          <w:sz w:val="28"/>
+          <w:szCs w:val="28"/>
+        </w:rPr>
+        <w:t xml:space="preserve">Para esta interface, foi utilizado um sistema parecido com o sistema da interface de configurações. São utilizadas duas cenas, uma para criar o estilo do painel e a </w:t>
+      </w:r>
+      <w:r>
+        <w:rPr>
+          <w:sz w:val="28"/>
+          <w:szCs w:val="28"/>
+        </w:rPr>
+        <w:t xml:space="preserve">outra </w:t>
+      </w:r>
+      <w:r>
+        <w:rPr>
+          <w:sz w:val="28"/>
+          <w:szCs w:val="28"/>
+        </w:rPr>
+        <w:t>é utilizada para popular as diferentes opções de aprimoramento.</w:t>
+      </w:r>
+    </w:p>
+    <w:p>
+      <w:pPr>
+        <w:keepNext/>
+      </w:pPr>
+      <w:r>
+        <w:rPr>
+          <w:noProof/>
+          <w14:ligatures w14:val="standardContextual"/>
+        </w:rPr>
+        <w:t xml:space="preserve">  </w:t>
+      </w:r>
+      <w:r>
+        <w:rPr>
+          <w:noProof/>
+          <w14:ligatures w14:val="standardContextual"/>
+        </w:rPr>
+        <w:drawing>
+          <wp:inline distT="0" distB="0" distL="0" distR="0" wp14:anchorId="350904C2" wp14:editId="0A955D59">
+            <wp:extent cx="5731510" cy="3223895"/>
+            <wp:effectExtent l="0" t="0" r="2540" b="0"/>
+            <wp:docPr id="638208778" name="Picture 1" descr="A screenshot of a video game&#10;&#10;Description automatically generated"/>
+            <wp:cNvGraphicFramePr>
+              <a:graphicFrameLocks xmlns:a="http://schemas.openxmlformats.org/drawingml/2006/main" noChangeAspect="1"/>
+            </wp:cNvGraphicFramePr>
+            <a:graphic xmlns:a="http://schemas.openxmlformats.org/drawingml/2006/main">
+              <a:graphicData uri="http://schemas.openxmlformats.org/drawingml/2006/picture">
+                <pic:pic xmlns:pic="http://schemas.openxmlformats.org/drawingml/2006/picture">
+                  <pic:nvPicPr>
+                    <pic:cNvPr id="638208778" name="Picture 1" descr="A screenshot of a video game&#10;&#10;Description automatically generated"/>
+                    <pic:cNvPicPr/>
+                  </pic:nvPicPr>
+                  <pic:blipFill>
+                    <a:blip r:embed="rId25"/>
+                    <a:stretch>
+                      <a:fillRect/>
+                    </a:stretch>
+                  </pic:blipFill>
+                  <pic:spPr>
+                    <a:xfrm>
+                      <a:off x="0" y="0"/>
+                      <a:ext cx="5731510" cy="3223895"/>
+                    </a:xfrm>
+                    <a:prstGeom prst="rect">
+                      <a:avLst/>
+                    </a:prstGeom>
+                  </pic:spPr>
+                </pic:pic>
+              </a:graphicData>
+            </a:graphic>
+          </wp:inline>
+        </w:drawing>
+      </w:r>
+    </w:p>
+    <w:p>
+      <w:pPr>
+        <w:pStyle w:val="Caption"/>
+      </w:pPr>
+      <w:r>
+        <w:t xml:space="preserve">Figura </w:t>
+      </w:r>
+      <w:r>
+        <w:fldChar w:fldCharType="begin"/>
+      </w:r>
+      <w:r>
+        <w:instrText xml:space="preserve"> SEQ Figura \* ARABIC </w:instrText>
+      </w:r>
+      <w:r>
+        <w:fldChar w:fldCharType="separate"/>
+      </w:r>
+      <w:r>
+        <w:rPr>
+          <w:noProof/>
+        </w:rPr>
+        <w:t>15</w:t>
+      </w:r>
+      <w:r>
+        <w:fldChar w:fldCharType="end"/>
+      </w:r>
+      <w:r>
+        <w:t xml:space="preserve"> Imagem da interface de aprimoramento em uma partida.</w:t>
+      </w:r>
+    </w:p>
+    <w:p>
+      <w:r>
+        <w:t>d</w:t>
+      </w:r>
+    </w:p>
+    <w:p>
+      <w:pPr>
+        <w:rPr>
+          <w:sz w:val="28"/>
+          <w:szCs w:val="28"/>
+        </w:rPr>
+      </w:pPr>
+      <w:r>
+        <w:rPr>
+          <w:noProof/>
+          <w14:ligatures w14:val="standardContextual"/>
+        </w:rPr>
+        <w:t xml:space="preserve"> </w:t>
+      </w:r>
+      <w:r>
+        <w:rPr>
+          <w:noProof/>
+          <w14:ligatures w14:val="standardContextual"/>
+        </w:rPr>
+        <w:drawing>
+          <wp:inline distT="0" distB="0" distL="0" distR="0" wp14:anchorId="798840D8" wp14:editId="4C392701">
+            <wp:extent cx="5731510" cy="3223895"/>
+            <wp:effectExtent l="0" t="0" r="2540" b="0"/>
+            <wp:docPr id="2056785463" name="Picture 1" descr="A screenshot of a video game&#10;&#10;Description automatically generated"/>
+            <wp:cNvGraphicFramePr>
+              <a:graphicFrameLocks xmlns:a="http://schemas.openxmlformats.org/drawingml/2006/main" noChangeAspect="1"/>
+            </wp:cNvGraphicFramePr>
+            <a:graphic xmlns:a="http://schemas.openxmlformats.org/drawingml/2006/main">
+              <a:graphicData uri="http://schemas.openxmlformats.org/drawingml/2006/picture">
+                <pic:pic xmlns:pic="http://schemas.openxmlformats.org/drawingml/2006/picture">
+                  <pic:nvPicPr>
+                    <pic:cNvPr id="2056785463" name="Picture 1" descr="A screenshot of a video game&#10;&#10;Description automatically generated"/>
+                    <pic:cNvPicPr/>
+                  </pic:nvPicPr>
+                  <pic:blipFill>
+                    <a:blip r:embed="rId26"/>
+                    <a:stretch>
+                      <a:fillRect/>
+                    </a:stretch>
+                  </pic:blipFill>
+                  <pic:spPr>
+                    <a:xfrm>
+                      <a:off x="0" y="0"/>
+                      <a:ext cx="5731510" cy="3223895"/>
+                    </a:xfrm>
+                    <a:prstGeom prst="rect">
+                      <a:avLst/>
+                    </a:prstGeom>
+                  </pic:spPr>
+                </pic:pic>
+              </a:graphicData>
+            </a:graphic>
+          </wp:inline>
+        </w:drawing>
+      </w:r>
+      <w:r>
+        <w:rPr>
+          <w:noProof/>
+          <w14:ligatures w14:val="standardContextual"/>
+        </w:rPr>
+        <w:t xml:space="preserve"> </w:t>
+      </w:r>
+      <w:r>
+        <w:rPr>
+          <w:noProof/>
+          <w14:ligatures w14:val="standardContextual"/>
+        </w:rPr>
+        <w:lastRenderedPageBreak/>
+        <w:drawing>
+          <wp:inline distT="0" distB="0" distL="0" distR="0" wp14:anchorId="7121129E" wp14:editId="1D5C24C0">
+            <wp:extent cx="5731510" cy="3223895"/>
+            <wp:effectExtent l="0" t="0" r="2540" b="0"/>
+            <wp:docPr id="512096138" name="Picture 1" descr="A video game screen with a screen and text&#10;&#10;Description automatically generated"/>
+            <wp:cNvGraphicFramePr>
+              <a:graphicFrameLocks xmlns:a="http://schemas.openxmlformats.org/drawingml/2006/main" noChangeAspect="1"/>
+            </wp:cNvGraphicFramePr>
+            <a:graphic xmlns:a="http://schemas.openxmlformats.org/drawingml/2006/main">
+              <a:graphicData uri="http://schemas.openxmlformats.org/drawingml/2006/picture">
+                <pic:pic xmlns:pic="http://schemas.openxmlformats.org/drawingml/2006/picture">
+                  <pic:nvPicPr>
+                    <pic:cNvPr id="512096138" name="Picture 1" descr="A video game screen with a screen and text&#10;&#10;Description automatically generated"/>
+                    <pic:cNvPicPr/>
+                  </pic:nvPicPr>
+                  <pic:blipFill>
+                    <a:blip r:embed="rId27"/>
+                    <a:stretch>
+                      <a:fillRect/>
+                    </a:stretch>
+                  </pic:blipFill>
+                  <pic:spPr>
+                    <a:xfrm>
+                      <a:off x="0" y="0"/>
+                      <a:ext cx="5731510" cy="3223895"/>
+                    </a:xfrm>
+                    <a:prstGeom prst="rect">
+                      <a:avLst/>
+                    </a:prstGeom>
+                  </pic:spPr>
+                </pic:pic>
+              </a:graphicData>
+            </a:graphic>
+          </wp:inline>
+        </w:drawing>
+      </w:r>
     </w:p>
     <w:p>
       <w:pPr>
@@ -10583,7 +12676,6 @@
           <w:szCs w:val="52"/>
         </w:rPr>
       </w:pPr>
-      <w:bookmarkStart w:id="13" w:name="_Toc176292286"/>
       <w:r>
         <w:rPr>
           <w:rFonts w:ascii="Cambria" w:hAnsi="Cambria"/>
@@ -11584,6 +13676,9 @@
         <w:continuationSeparator/>
       </w:r>
     </w:p>
+  </w:endnote>
+  <w:endnote w:type="continuationNotice" w:id="1">
+    <w:p/>
   </w:endnote>
 </w:endnotes>
 </file>
@@ -11657,7 +13752,20 @@
       </w:r>
     </w:p>
   </w:footnote>
+  <w:footnote w:type="continuationNotice" w:id="1">
+    <w:p/>
+  </w:footnote>
 </w:footnotes>
+</file>
+
+<file path=word/header1.xml><?xml version="1.0" encoding="utf-8"?>
+<w:hdr xmlns:wpc="http://schemas.microsoft.com/office/word/2010/wordprocessingCanvas" xmlns:cx="http://schemas.microsoft.com/office/drawing/2014/chartex" xmlns:cx1="http://schemas.microsoft.com/office/drawing/2015/9/8/chartex" xmlns:cx2="http://schemas.microsoft.com/office/drawing/2015/10/21/chartex" xmlns:cx3="http://schemas.microsoft.com/office/drawing/2016/5/9/chartex" xmlns:cx4="http://schemas.microsoft.com/office/drawing/2016/5/10/chartex" xmlns:cx5="http://schemas.microsoft.com/office/drawing/2016/5/11/chartex" xmlns:cx6="http://schemas.microsoft.com/office/drawing/2016/5/12/chartex" xmlns:cx7="http://schemas.microsoft.com/office/drawing/2016/5/13/chartex" xmlns:cx8="http://schemas.microsoft.com/office/drawing/2016/5/14/chartex" xmlns:mc="http://schemas.openxmlformats.org/markup-compatibility/2006" xmlns:aink="http://schemas.microsoft.com/office/drawing/2016/ink" xmlns:am3d="http://schemas.microsoft.com/office/drawing/2017/model3d" xmlns:o="urn:schemas-microsoft-com:office:office" xmlns:oel="http://schemas.microsoft.com/office/2019/extlst" xmlns:r="http://schemas.openxmlformats.org/officeDocument/2006/relationships" xmlns:m="http://schemas.openxmlformats.org/officeDocument/2006/math" xmlns:v="urn:schemas-microsoft-com:vml" xmlns:wp14="http://schemas.microsoft.com/office/word/2010/wordprocessingDrawing" xmlns:wp="http://schemas.openxmlformats.org/drawingml/2006/wordprocessingDrawing" xmlns:w10="urn:schemas-microsoft-com:office:word" xmlns:w="http://schemas.openxmlformats.org/wordprocessingml/2006/main" xmlns:w14="http://schemas.microsoft.com/office/word/2010/wordml" xmlns:w15="http://schemas.microsoft.com/office/word/2012/wordml" xmlns:w16cex="http://schemas.microsoft.com/office/word/2018/wordml/cex" xmlns:w16cid="http://schemas.microsoft.com/office/word/2016/wordml/cid" xmlns:w16="http://schemas.microsoft.com/office/word/2018/wordml" xmlns:w16du="http://schemas.microsoft.com/office/word/2023/wordml/word16du" xmlns:w16sdtdh="http://schemas.microsoft.com/office/word/2020/wordml/sdtdatahash" xmlns:w16se="http://schemas.microsoft.com/office/word/2015/wordml/symex" xmlns:wpg="http://schemas.microsoft.com/office/word/2010/wordprocessingGroup" xmlns:wpi="http://schemas.microsoft.com/office/word/2010/wordprocessingInk" xmlns:wne="http://schemas.microsoft.com/office/word/2006/wordml" xmlns:wps="http://schemas.microsoft.com/office/word/2010/wordprocessingShape" mc:Ignorable="w14 w15 w16se w16cid w16 w16cex w16sdtdh w16du wp14">
+  <w:p>
+    <w:pPr>
+      <w:pStyle w:val="Header"/>
+    </w:pPr>
+  </w:p>
+</w:hdr>
 </file>
 
 <file path=word/numbering.xml><?xml version="1.0" encoding="utf-8"?>
@@ -13040,7 +15148,6 @@
   <w:style w:type="character" w:default="1" w:styleId="DefaultParagraphFont">
     <w:name w:val="Default Paragraph Font"/>
     <w:uiPriority w:val="1"/>
-    <w:semiHidden/>
     <w:unhideWhenUsed/>
   </w:style>
   <w:style w:type="table" w:default="1" w:styleId="TableNormal">
@@ -13562,6 +15669,24 @@
       <w:szCs w:val="18"/>
     </w:rPr>
   </w:style>
+  <w:style w:type="paragraph" w:styleId="Revision">
+    <w:name w:val="Revision"/>
+    <w:hidden/>
+    <w:uiPriority w:val="99"/>
+    <w:semiHidden/>
+    <w:rsid w:val="00BE1D55"/>
+    <w:pPr>
+      <w:spacing w:after="0" w:line="240" w:lineRule="auto"/>
+    </w:pPr>
+    <w:rPr>
+      <w:rFonts w:ascii="Times New Roman" w:eastAsia="Times New Roman" w:hAnsi="Times New Roman" w:cs="Times New Roman"/>
+      <w:kern w:val="0"/>
+      <w:sz w:val="22"/>
+      <w:szCs w:val="22"/>
+      <w:lang w:val="pt-BR"/>
+      <w14:ligatures w14:val="none"/>
+    </w:rPr>
+  </w:style>
 </w:styles>
 </file>
 

</xml_diff>